<commit_message>
updated in Tracing doc and resolution document
</commit_message>
<xml_diff>
--- a/Document-DebuggingStep/Tracing/Tracing.docx
+++ b/Document-DebuggingStep/Tracing/Tracing.docx
@@ -222,6 +222,15 @@
     <w:bookmarkStart w:id="0" w:name="_Hlk53772455" w:displacedByCustomXml="next"/>
     <w:sdt>
       <w:sdtPr>
+        <w:rPr>
+          <w:rFonts w:ascii="Calibri" w:eastAsia="SimSun" w:hAnsi="Calibri" w:cstheme="minorBidi"/>
+          <w:b w:val="0"/>
+          <w:bCs w:val="0"/>
+          <w:color w:val="auto"/>
+          <w:sz w:val="22"/>
+          <w:szCs w:val="22"/>
+          <w:lang w:val="en-AU" w:eastAsia="zh-CN"/>
+        </w:rPr>
         <w:id w:val="1706136682"/>
         <w:docPartObj>
           <w:docPartGallery w:val="Table of Contents"/>
@@ -230,12 +239,7 @@
       </w:sdtPr>
       <w:sdtEndPr>
         <w:rPr>
-          <w:rFonts w:ascii="Calibri" w:eastAsia="SimSun" w:hAnsi="Calibri" w:cstheme="minorBidi"/>
           <w:noProof/>
-          <w:color w:val="auto"/>
-          <w:sz w:val="22"/>
-          <w:szCs w:val="22"/>
-          <w:lang w:val="en-AU" w:eastAsia="zh-CN"/>
         </w:rPr>
       </w:sdtEndPr>
       <w:sdtContent>
@@ -552,8 +556,6 @@
             <w:fldChar w:fldCharType="end"/>
           </w:r>
         </w:p>
-        <w:bookmarkStart w:id="1" w:name="_GoBack" w:displacedByCustomXml="next"/>
-        <w:bookmarkEnd w:id="1" w:displacedByCustomXml="next"/>
       </w:sdtContent>
     </w:sdt>
     <w:p>
@@ -572,7 +574,7 @@
           <w:lang w:val="en-US"/>
         </w:rPr>
       </w:pPr>
-      <w:bookmarkStart w:id="2" w:name="_Toc53772621"/>
+      <w:bookmarkStart w:id="1" w:name="_Toc53772621"/>
       <w:r>
         <w:rPr>
           <w:lang w:val="en-US"/>
@@ -592,30 +594,30 @@
         </w:rPr>
         <w:t>:</w:t>
       </w:r>
+      <w:bookmarkEnd w:id="1"/>
+    </w:p>
+    <w:p>
+      <w:pPr>
+        <w:rPr>
+          <w:lang w:val="en-US"/>
+        </w:rPr>
+      </w:pPr>
+    </w:p>
+    <w:p>
+      <w:pPr>
+        <w:pStyle w:val="Heading2"/>
+        <w:rPr>
+          <w:lang w:val="en-US"/>
+        </w:rPr>
+      </w:pPr>
+      <w:bookmarkStart w:id="2" w:name="_Toc53772622"/>
+      <w:r>
+        <w:rPr>
+          <w:lang w:val="en-US"/>
+        </w:rPr>
+        <w:t>Screenshot and step explanation</w:t>
+      </w:r>
       <w:bookmarkEnd w:id="2"/>
-    </w:p>
-    <w:p>
-      <w:pPr>
-        <w:rPr>
-          <w:lang w:val="en-US"/>
-        </w:rPr>
-      </w:pPr>
-    </w:p>
-    <w:p>
-      <w:pPr>
-        <w:pStyle w:val="Heading2"/>
-        <w:rPr>
-          <w:lang w:val="en-US"/>
-        </w:rPr>
-      </w:pPr>
-      <w:bookmarkStart w:id="3" w:name="_Toc53772622"/>
-      <w:r>
-        <w:rPr>
-          <w:lang w:val="en-US"/>
-        </w:rPr>
-        <w:t>Screenshot and step explanation</w:t>
-      </w:r>
-      <w:bookmarkEnd w:id="3"/>
     </w:p>
     <w:p>
       <w:pPr>
@@ -663,7 +665,7 @@
                     <pic:cNvPicPr/>
                   </pic:nvPicPr>
                   <pic:blipFill>
-                    <a:blip r:embed="rId6" cstate="print">
+                    <a:blip r:embed="rId8" cstate="print">
                       <a:extLst>
                         <a:ext uri="{28A0092B-C50C-407E-A947-70E740481C1C}">
                           <a14:useLocalDpi xmlns:a14="http://schemas.microsoft.com/office/drawing/2010/main" val="0"/>
@@ -723,7 +725,7 @@
                     <pic:cNvPicPr/>
                   </pic:nvPicPr>
                   <pic:blipFill>
-                    <a:blip r:embed="rId7" cstate="print">
+                    <a:blip r:embed="rId9" cstate="print">
                       <a:extLst>
                         <a:ext uri="{28A0092B-C50C-407E-A947-70E740481C1C}">
                           <a14:useLocalDpi xmlns:a14="http://schemas.microsoft.com/office/drawing/2010/main" val="0"/>
@@ -814,188 +816,6 @@
                 <pic:pic xmlns:pic="http://schemas.openxmlformats.org/drawingml/2006/picture">
                   <pic:nvPicPr>
                     <pic:cNvPr id="3" name="cap.png"/>
-                    <pic:cNvPicPr/>
-                  </pic:nvPicPr>
-                  <pic:blipFill>
-                    <a:blip r:embed="rId8" cstate="print">
-                      <a:extLst>
-                        <a:ext uri="{28A0092B-C50C-407E-A947-70E740481C1C}">
-                          <a14:useLocalDpi xmlns:a14="http://schemas.microsoft.com/office/drawing/2010/main" val="0"/>
-                        </a:ext>
-                      </a:extLst>
-                    </a:blip>
-                    <a:stretch>
-                      <a:fillRect/>
-                    </a:stretch>
-                  </pic:blipFill>
-                  <pic:spPr>
-                    <a:xfrm>
-                      <a:off x="0" y="0"/>
-                      <a:ext cx="5731510" cy="3223895"/>
-                    </a:xfrm>
-                    <a:prstGeom prst="rect">
-                      <a:avLst/>
-                    </a:prstGeom>
-                  </pic:spPr>
-                </pic:pic>
-              </a:graphicData>
-            </a:graphic>
-          </wp:inline>
-        </w:drawing>
-      </w:r>
-    </w:p>
-    <w:p>
-      <w:pPr>
-        <w:rPr>
-          <w:lang w:val="en-US"/>
-        </w:rPr>
-      </w:pPr>
-    </w:p>
-    <w:p>
-      <w:pPr>
-        <w:rPr>
-          <w:lang w:val="en-US"/>
-        </w:rPr>
-      </w:pPr>
-      <w:r>
-        <w:rPr>
-          <w:lang w:val="en-US"/>
-        </w:rPr>
-        <w:t xml:space="preserve">Patron and book added successfully but not </w:t>
-      </w:r>
-      <w:proofErr w:type="spellStart"/>
-      <w:r>
-        <w:rPr>
-          <w:lang w:val="en-US"/>
-        </w:rPr>
-        <w:t>not</w:t>
-      </w:r>
-      <w:proofErr w:type="spellEnd"/>
-      <w:r>
-        <w:rPr>
-          <w:lang w:val="en-US"/>
-        </w:rPr>
-        <w:t xml:space="preserve"> commit loan success and move next step</w:t>
-      </w:r>
-    </w:p>
-    <w:p>
-      <w:pPr>
-        <w:rPr>
-          <w:lang w:val="en-US"/>
-        </w:rPr>
-      </w:pPr>
-      <w:r>
-        <w:rPr>
-          <w:noProof/>
-          <w:lang w:val="en-US"/>
-        </w:rPr>
-        <w:drawing>
-          <wp:inline distT="0" distB="0" distL="0" distR="0" wp14:anchorId="2AEEC8BF" wp14:editId="69E32A35">
-            <wp:extent cx="5731510" cy="3223895"/>
-            <wp:effectExtent l="0" t="0" r="2540" b="0"/>
-            <wp:docPr id="4" name="Picture 4" descr="Graphical user interface, application&#10;&#10;Description automatically generated"/>
-            <wp:cNvGraphicFramePr>
-              <a:graphicFrameLocks xmlns:a="http://schemas.openxmlformats.org/drawingml/2006/main" noChangeAspect="1"/>
-            </wp:cNvGraphicFramePr>
-            <a:graphic xmlns:a="http://schemas.openxmlformats.org/drawingml/2006/main">
-              <a:graphicData uri="http://schemas.openxmlformats.org/drawingml/2006/picture">
-                <pic:pic xmlns:pic="http://schemas.openxmlformats.org/drawingml/2006/picture">
-                  <pic:nvPicPr>
-                    <pic:cNvPr id="4" name="Untitled.png"/>
-                    <pic:cNvPicPr/>
-                  </pic:nvPicPr>
-                  <pic:blipFill>
-                    <a:blip r:embed="rId9" cstate="print">
-                      <a:extLst>
-                        <a:ext uri="{28A0092B-C50C-407E-A947-70E740481C1C}">
-                          <a14:useLocalDpi xmlns:a14="http://schemas.microsoft.com/office/drawing/2010/main" val="0"/>
-                        </a:ext>
-                      </a:extLst>
-                    </a:blip>
-                    <a:stretch>
-                      <a:fillRect/>
-                    </a:stretch>
-                  </pic:blipFill>
-                  <pic:spPr>
-                    <a:xfrm>
-                      <a:off x="0" y="0"/>
-                      <a:ext cx="5731510" cy="3223895"/>
-                    </a:xfrm>
-                    <a:prstGeom prst="rect">
-                      <a:avLst/>
-                    </a:prstGeom>
-                  </pic:spPr>
-                </pic:pic>
-              </a:graphicData>
-            </a:graphic>
-          </wp:inline>
-        </w:drawing>
-      </w:r>
-    </w:p>
-    <w:p>
-      <w:pPr>
-        <w:rPr>
-          <w:lang w:val="en-US"/>
-        </w:rPr>
-      </w:pPr>
-    </w:p>
-    <w:p>
-      <w:pPr>
-        <w:rPr>
-          <w:lang w:val="en-US"/>
-        </w:rPr>
-      </w:pPr>
-      <w:r>
-        <w:rPr>
-          <w:lang w:val="en-US"/>
-        </w:rPr>
-        <w:t>This loan added in patron list</w:t>
-      </w:r>
-    </w:p>
-    <w:p>
-      <w:pPr>
-        <w:rPr>
-          <w:lang w:val="en-US"/>
-        </w:rPr>
-      </w:pPr>
-      <w:r>
-        <w:rPr>
-          <w:lang w:val="en-US"/>
-        </w:rPr>
-        <w:t>And back to set day af</w:t>
-      </w:r>
-      <w:r>
-        <w:rPr>
-          <w:lang w:val="en-US"/>
-        </w:rPr>
-        <w:t>ter three day as current date and check current date set proper and related data to updated in loan status changed is overdue:</w:t>
-      </w:r>
-    </w:p>
-    <w:p>
-      <w:pPr>
-        <w:rPr>
-          <w:lang w:val="en-US"/>
-        </w:rPr>
-      </w:pPr>
-      <w:r>
-        <w:rPr>
-          <w:noProof/>
-          <w:lang w:val="en-US"/>
-        </w:rPr>
-        <w:lastRenderedPageBreak/>
-        <w:drawing>
-          <wp:inline distT="0" distB="0" distL="0" distR="0" wp14:anchorId="6C9C0612" wp14:editId="753B7B85">
-            <wp:extent cx="5731510" cy="3223895"/>
-            <wp:effectExtent l="0" t="0" r="2540" b="0"/>
-            <wp:docPr id="5" name="Picture 5" descr="Graphical user interface, application&#10;&#10;Description automatically generated"/>
-            <wp:cNvGraphicFramePr>
-              <a:graphicFrameLocks xmlns:a="http://schemas.openxmlformats.org/drawingml/2006/main" noChangeAspect="1"/>
-            </wp:cNvGraphicFramePr>
-            <a:graphic xmlns:a="http://schemas.openxmlformats.org/drawingml/2006/main">
-              <a:graphicData uri="http://schemas.openxmlformats.org/drawingml/2006/picture">
-                <pic:pic xmlns:pic="http://schemas.openxmlformats.org/drawingml/2006/picture">
-                  <pic:nvPicPr>
-                    <pic:cNvPr id="5" name="Untitled.png"/>
                     <pic:cNvPicPr/>
                   </pic:nvPicPr>
                   <pic:blipFill>
@@ -1043,85 +863,21 @@
         <w:rPr>
           <w:lang w:val="en-US"/>
         </w:rPr>
-        <w:t xml:space="preserve">Now we can see the patron object fines owned not properly </w:t>
-      </w:r>
-      <w:r>
-        <w:rPr>
-          <w:lang w:val="en-US"/>
-        </w:rPr>
-        <w:t>store:</w:t>
-      </w:r>
-      <w:r>
-        <w:rPr>
-          <w:lang w:val="en-US"/>
-        </w:rPr>
-        <w:t xml:space="preserve"> </w:t>
-      </w:r>
-      <w:proofErr w:type="gramStart"/>
-      <w:r>
-        <w:rPr>
-          <w:lang w:val="en-US"/>
-        </w:rPr>
-        <w:t>again</w:t>
-      </w:r>
-      <w:proofErr w:type="gramEnd"/>
-      <w:r>
-        <w:rPr>
-          <w:lang w:val="en-US"/>
-        </w:rPr>
-        <w:t xml:space="preserve"> run this programming step:</w:t>
-      </w:r>
-    </w:p>
-    <w:p>
-      <w:pPr>
-        <w:rPr>
-          <w:lang w:val="en-US"/>
-        </w:rPr>
-      </w:pPr>
-    </w:p>
-    <w:p>
-      <w:pPr>
-        <w:rPr>
-          <w:lang w:val="en-US"/>
-        </w:rPr>
-      </w:pPr>
-    </w:p>
-    <w:p>
-      <w:pPr>
-        <w:rPr>
-          <w:lang w:val="en-US"/>
-        </w:rPr>
-      </w:pPr>
-      <w:r>
-        <w:rPr>
-          <w:lang w:val="en-US"/>
-        </w:rPr>
-        <w:t xml:space="preserve">Still Patron data </w:t>
-      </w:r>
-      <w:r>
-        <w:rPr>
-          <w:lang w:val="en-US"/>
-        </w:rPr>
-        <w:t>do not store</w:t>
-      </w:r>
-      <w:r>
-        <w:rPr>
-          <w:lang w:val="en-US"/>
-        </w:rPr>
-        <w:t xml:space="preserve"> the value in overdue loan fine value </w:t>
-      </w:r>
-    </w:p>
-    <w:p>
-      <w:pPr>
-        <w:rPr>
-          <w:lang w:val="en-US"/>
-        </w:rPr>
-      </w:pPr>
-      <w:r>
-        <w:rPr>
-          <w:lang w:val="en-US"/>
-        </w:rPr>
-        <w:t>Now go find out the which function calculate the fine and return fines value:</w:t>
+        <w:t xml:space="preserve">Patron and book added successfully but not </w:t>
+      </w:r>
+      <w:proofErr w:type="spellStart"/>
+      <w:r>
+        <w:rPr>
+          <w:lang w:val="en-US"/>
+        </w:rPr>
+        <w:t>not</w:t>
+      </w:r>
+      <w:proofErr w:type="spellEnd"/>
+      <w:r>
+        <w:rPr>
+          <w:lang w:val="en-US"/>
+        </w:rPr>
+        <w:t xml:space="preserve"> commit loan success and move next step</w:t>
       </w:r>
     </w:p>
     <w:p>
@@ -1136,10 +892,10 @@
           <w:lang w:val="en-US"/>
         </w:rPr>
         <w:drawing>
-          <wp:inline distT="0" distB="0" distL="0" distR="0" wp14:anchorId="51EFDFD0" wp14:editId="13B0E169">
+          <wp:inline distT="0" distB="0" distL="0" distR="0" wp14:anchorId="2AEEC8BF" wp14:editId="69E32A35">
             <wp:extent cx="5731510" cy="3223895"/>
             <wp:effectExtent l="0" t="0" r="2540" b="0"/>
-            <wp:docPr id="6" name="Picture 6" descr="A screenshot of a computer&#10;&#10;Description automatically generated"/>
+            <wp:docPr id="4" name="Picture 4" descr="Graphical user interface, application&#10;&#10;Description automatically generated"/>
             <wp:cNvGraphicFramePr>
               <a:graphicFrameLocks xmlns:a="http://schemas.openxmlformats.org/drawingml/2006/main" noChangeAspect="1"/>
             </wp:cNvGraphicFramePr>
@@ -1147,7 +903,7 @@
               <a:graphicData uri="http://schemas.openxmlformats.org/drawingml/2006/picture">
                 <pic:pic xmlns:pic="http://schemas.openxmlformats.org/drawingml/2006/picture">
                   <pic:nvPicPr>
-                    <pic:cNvPr id="6" name="Untitled.png"/>
+                    <pic:cNvPr id="4" name="Untitled.png"/>
                     <pic:cNvPicPr/>
                   </pic:nvPicPr>
                   <pic:blipFill>
@@ -1184,63 +940,56 @@
           <w:lang w:val="en-US"/>
         </w:rPr>
       </w:pPr>
-      <w:r>
-        <w:rPr>
-          <w:lang w:val="en-US"/>
-        </w:rPr>
-        <w:t>Book status is on loan is proper display and now go into next step</w:t>
-      </w:r>
-    </w:p>
-    <w:p>
-      <w:pPr>
-        <w:rPr>
-          <w:lang w:val="en-US"/>
-        </w:rPr>
-      </w:pPr>
-      <w:r>
-        <w:rPr>
+    </w:p>
+    <w:p>
+      <w:pPr>
+        <w:rPr>
+          <w:lang w:val="en-US"/>
+        </w:rPr>
+      </w:pPr>
+      <w:r>
+        <w:rPr>
+          <w:lang w:val="en-US"/>
+        </w:rPr>
+        <w:t>This loan added in patron list</w:t>
+      </w:r>
+    </w:p>
+    <w:p>
+      <w:pPr>
+        <w:rPr>
+          <w:lang w:val="en-US"/>
+        </w:rPr>
+      </w:pPr>
+      <w:r>
+        <w:rPr>
+          <w:lang w:val="en-US"/>
+        </w:rPr>
+        <w:t>And back to set day af</w:t>
+      </w:r>
+      <w:r>
+        <w:rPr>
+          <w:lang w:val="en-US"/>
+        </w:rPr>
+        <w:t>ter three day as current date and check current date set proper and related data to updated in loan status changed is overdue:</w:t>
+      </w:r>
+    </w:p>
+    <w:p>
+      <w:pPr>
+        <w:rPr>
+          <w:lang w:val="en-US"/>
+        </w:rPr>
+      </w:pPr>
+      <w:r>
+        <w:rPr>
+          <w:noProof/>
           <w:lang w:val="en-US"/>
         </w:rPr>
         <w:lastRenderedPageBreak/>
-        <w:t xml:space="preserve">Now loan status is changed is </w:t>
-      </w:r>
-      <w:proofErr w:type="gramStart"/>
-      <w:r>
-        <w:rPr>
-          <w:lang w:val="en-US"/>
-        </w:rPr>
-        <w:t>overdue</w:t>
-      </w:r>
-      <w:r>
-        <w:rPr>
-          <w:lang w:val="en-US"/>
-        </w:rPr>
-        <w:t xml:space="preserve"> :</w:t>
-      </w:r>
-      <w:proofErr w:type="gramEnd"/>
-      <w:r>
-        <w:rPr>
-          <w:lang w:val="en-US"/>
-        </w:rPr>
-        <w:t xml:space="preserve"> </w:t>
-      </w:r>
-    </w:p>
-    <w:p>
-      <w:pPr>
-        <w:rPr>
-          <w:lang w:val="en-US"/>
-        </w:rPr>
-      </w:pPr>
-      <w:r>
-        <w:rPr>
-          <w:noProof/>
-          <w:lang w:val="en-US"/>
-        </w:rPr>
         <w:drawing>
-          <wp:inline distT="0" distB="0" distL="0" distR="0" wp14:anchorId="389FF102" wp14:editId="4F9CAC96">
+          <wp:inline distT="0" distB="0" distL="0" distR="0" wp14:anchorId="6C9C0612" wp14:editId="753B7B85">
             <wp:extent cx="5731510" cy="3223895"/>
             <wp:effectExtent l="0" t="0" r="2540" b="0"/>
-            <wp:docPr id="7" name="Picture 7" descr="A screenshot of a computer&#10;&#10;Description automatically generated"/>
+            <wp:docPr id="5" name="Picture 5" descr="Graphical user interface, application&#10;&#10;Description automatically generated"/>
             <wp:cNvGraphicFramePr>
               <a:graphicFrameLocks xmlns:a="http://schemas.openxmlformats.org/drawingml/2006/main" noChangeAspect="1"/>
             </wp:cNvGraphicFramePr>
@@ -1248,7 +997,7 @@
               <a:graphicData uri="http://schemas.openxmlformats.org/drawingml/2006/picture">
                 <pic:pic xmlns:pic="http://schemas.openxmlformats.org/drawingml/2006/picture">
                   <pic:nvPicPr>
-                    <pic:cNvPr id="7" name="Untitled.png"/>
+                    <pic:cNvPr id="5" name="Untitled.png"/>
                     <pic:cNvPicPr/>
                   </pic:nvPicPr>
                   <pic:blipFill>
@@ -1296,207 +1045,89 @@
         <w:rPr>
           <w:lang w:val="en-US"/>
         </w:rPr>
-        <w:t xml:space="preserve">Now check loan is </w:t>
-      </w:r>
-      <w:r>
-        <w:rPr>
-          <w:lang w:val="en-US"/>
-        </w:rPr>
-        <w:t>overdue</w:t>
-      </w:r>
-      <w:r>
-        <w:rPr>
-          <w:lang w:val="en-US"/>
-        </w:rPr>
-        <w:t xml:space="preserve"> and print overdue fine loan:</w:t>
-      </w:r>
-    </w:p>
-    <w:p>
-      <w:pPr>
-        <w:rPr>
-          <w:lang w:val="en-US"/>
-        </w:rPr>
-      </w:pPr>
-    </w:p>
-    <w:p>
-      <w:pPr>
-        <w:rPr>
-          <w:lang w:val="en-US"/>
-        </w:rPr>
-      </w:pPr>
-      <w:r>
-        <w:rPr>
-          <w:lang w:val="en-US"/>
-        </w:rPr>
-        <w:t xml:space="preserve">Now find the point is printing the fine value in </w:t>
-      </w:r>
-      <w:r>
-        <w:rPr>
-          <w:lang w:val="en-US"/>
-        </w:rPr>
-        <w:t>console</w:t>
-      </w:r>
-      <w:r>
-        <w:rPr>
-          <w:lang w:val="en-US"/>
-        </w:rPr>
-        <w:t>.</w:t>
-      </w:r>
-      <w:r>
-        <w:rPr>
-          <w:lang w:val="en-US"/>
-        </w:rPr>
-        <w:t xml:space="preserve"> See below screenshot:</w:t>
-      </w:r>
-    </w:p>
-    <w:p>
-      <w:pPr>
-        <w:rPr>
-          <w:lang w:val="en-US"/>
-        </w:rPr>
-      </w:pPr>
-      <w:r>
-        <w:rPr>
-          <w:lang w:val="en-US"/>
-        </w:rPr>
-        <w:t xml:space="preserve">ReturnBookControl.java line number 60 display the output </w:t>
-      </w:r>
-    </w:p>
-    <w:p>
-      <w:pPr>
-        <w:rPr>
-          <w:lang w:val="en-US"/>
-        </w:rPr>
-      </w:pPr>
-      <w:r>
-        <w:rPr>
-          <w:lang w:val="en-US"/>
-        </w:rPr>
-        <w:t>Find out the which function calculate the fine value</w:t>
-      </w:r>
-      <w:r>
-        <w:rPr>
-          <w:lang w:val="en-US"/>
-        </w:rPr>
-        <w:t>:</w:t>
-      </w:r>
-    </w:p>
-    <w:p>
-      <w:pPr>
-        <w:rPr>
-          <w:lang w:val="en-US"/>
-        </w:rPr>
-      </w:pPr>
-    </w:p>
-    <w:p>
-      <w:pPr>
-        <w:rPr>
-          <w:b/>
-          <w:bCs/>
-          <w:lang w:val="en-US"/>
-        </w:rPr>
-      </w:pPr>
-      <w:r>
-        <w:rPr>
-          <w:lang w:val="en-US"/>
-        </w:rPr>
-        <w:t xml:space="preserve">Now </w:t>
-      </w:r>
-      <w:r>
-        <w:rPr>
-          <w:lang w:val="en-US"/>
-        </w:rPr>
-        <w:t>debugging</w:t>
-      </w:r>
-      <w:r>
-        <w:rPr>
-          <w:lang w:val="en-US"/>
-        </w:rPr>
-        <w:t xml:space="preserve"> only </w:t>
-      </w:r>
-      <w:proofErr w:type="spellStart"/>
-      <w:r>
-        <w:rPr>
-          <w:b/>
-          <w:bCs/>
-          <w:lang w:val="en-US"/>
-        </w:rPr>
-        <w:t>bookScanned</w:t>
-      </w:r>
-      <w:proofErr w:type="spellEnd"/>
-      <w:r>
-        <w:rPr>
-          <w:b/>
-          <w:bCs/>
-          <w:lang w:val="en-US"/>
-        </w:rPr>
-        <w:t xml:space="preserve"> function in ReturnbookControl.java</w:t>
-      </w:r>
-    </w:p>
-    <w:p>
-      <w:pPr>
-        <w:rPr>
-          <w:b/>
-          <w:bCs/>
-          <w:lang w:val="en-US"/>
-        </w:rPr>
-      </w:pPr>
-      <w:r>
-        <w:rPr>
-          <w:b/>
-          <w:bCs/>
-          <w:lang w:val="en-US"/>
-        </w:rPr>
-        <w:t xml:space="preserve">Now remove all breakpoint in put in </w:t>
-      </w:r>
-      <w:proofErr w:type="spellStart"/>
-      <w:r>
-        <w:rPr>
-          <w:b/>
-          <w:bCs/>
-          <w:lang w:val="en-US"/>
-        </w:rPr>
-        <w:t>bookScanned</w:t>
-      </w:r>
-      <w:proofErr w:type="spellEnd"/>
-      <w:r>
-        <w:rPr>
-          <w:b/>
-          <w:bCs/>
-          <w:lang w:val="en-US"/>
-        </w:rPr>
-        <w:t xml:space="preserve"> </w:t>
-      </w:r>
-      <w:r>
-        <w:rPr>
-          <w:b/>
-          <w:bCs/>
-          <w:lang w:val="en-US"/>
-        </w:rPr>
-        <w:t>function</w:t>
-      </w:r>
-    </w:p>
-    <w:p>
-      <w:pPr>
-        <w:rPr>
-          <w:b/>
-          <w:bCs/>
-          <w:lang w:val="en-US"/>
-        </w:rPr>
-      </w:pPr>
-      <w:r>
-        <w:rPr>
-          <w:b/>
-          <w:bCs/>
+        <w:t xml:space="preserve">Now we can see the patron object fines owned not properly </w:t>
+      </w:r>
+      <w:r>
+        <w:rPr>
+          <w:lang w:val="en-US"/>
+        </w:rPr>
+        <w:t>store:</w:t>
+      </w:r>
+      <w:r>
+        <w:rPr>
+          <w:lang w:val="en-US"/>
+        </w:rPr>
+        <w:t xml:space="preserve"> again run this programming step:</w:t>
+      </w:r>
+    </w:p>
+    <w:p>
+      <w:pPr>
+        <w:rPr>
+          <w:lang w:val="en-US"/>
+        </w:rPr>
+      </w:pPr>
+    </w:p>
+    <w:p>
+      <w:pPr>
+        <w:rPr>
+          <w:lang w:val="en-US"/>
+        </w:rPr>
+      </w:pPr>
+    </w:p>
+    <w:p>
+      <w:pPr>
+        <w:rPr>
+          <w:lang w:val="en-US"/>
+        </w:rPr>
+      </w:pPr>
+      <w:r>
+        <w:rPr>
+          <w:lang w:val="en-US"/>
+        </w:rPr>
+        <w:t xml:space="preserve">Still Patron data </w:t>
+      </w:r>
+      <w:r>
+        <w:rPr>
+          <w:lang w:val="en-US"/>
+        </w:rPr>
+        <w:t>do not store</w:t>
+      </w:r>
+      <w:r>
+        <w:rPr>
+          <w:lang w:val="en-US"/>
+        </w:rPr>
+        <w:t xml:space="preserve"> the value in overdue loan fine value </w:t>
+      </w:r>
+    </w:p>
+    <w:p>
+      <w:pPr>
+        <w:rPr>
+          <w:lang w:val="en-US"/>
+        </w:rPr>
+      </w:pPr>
+      <w:r>
+        <w:rPr>
+          <w:lang w:val="en-US"/>
+        </w:rPr>
+        <w:t>Now go find out the which function calculate the fine and return fines value:</w:t>
+      </w:r>
+    </w:p>
+    <w:p>
+      <w:pPr>
+        <w:rPr>
+          <w:lang w:val="en-US"/>
+        </w:rPr>
+      </w:pPr>
+      <w:r>
+        <w:rPr>
           <w:noProof/>
           <w:lang w:val="en-US"/>
         </w:rPr>
-        <w:lastRenderedPageBreak/>
         <w:drawing>
-          <wp:inline distT="0" distB="0" distL="0" distR="0" wp14:anchorId="3776CC39" wp14:editId="47DD4091">
+          <wp:inline distT="0" distB="0" distL="0" distR="0" wp14:anchorId="51EFDFD0" wp14:editId="13B0E169">
             <wp:extent cx="5731510" cy="3223895"/>
             <wp:effectExtent l="0" t="0" r="2540" b="0"/>
-            <wp:docPr id="8" name="Picture 8" descr="Graphical user interface, text, application&#10;&#10;Description automatically generated"/>
+            <wp:docPr id="6" name="Picture 6" descr="A screenshot of a computer&#10;&#10;Description automatically generated"/>
             <wp:cNvGraphicFramePr>
               <a:graphicFrameLocks xmlns:a="http://schemas.openxmlformats.org/drawingml/2006/main" noChangeAspect="1"/>
             </wp:cNvGraphicFramePr>
@@ -1504,7 +1135,7 @@
               <a:graphicData uri="http://schemas.openxmlformats.org/drawingml/2006/picture">
                 <pic:pic xmlns:pic="http://schemas.openxmlformats.org/drawingml/2006/picture">
                   <pic:nvPicPr>
-                    <pic:cNvPr id="8" name="Untitled.png"/>
+                    <pic:cNvPr id="6" name="Untitled.png"/>
                     <pic:cNvPicPr/>
                   </pic:nvPicPr>
                   <pic:blipFill>
@@ -1538,313 +1169,52 @@
     <w:p>
       <w:pPr>
         <w:rPr>
-          <w:b/>
-          <w:bCs/>
-          <w:lang w:val="en-US"/>
-        </w:rPr>
-      </w:pPr>
-    </w:p>
-    <w:p>
-      <w:pPr>
-        <w:rPr>
-          <w:b/>
-          <w:bCs/>
-          <w:lang w:val="en-US"/>
-        </w:rPr>
-      </w:pPr>
-      <w:proofErr w:type="spellStart"/>
-      <w:r>
-        <w:rPr>
-          <w:b/>
-          <w:bCs/>
-          <w:lang w:val="en-US"/>
-        </w:rPr>
-        <w:t>Linenumber</w:t>
-      </w:r>
-      <w:proofErr w:type="spellEnd"/>
-      <w:r>
-        <w:rPr>
-          <w:b/>
-          <w:bCs/>
-          <w:lang w:val="en-US"/>
-        </w:rPr>
-        <w:t xml:space="preserve"> </w:t>
-      </w:r>
-      <w:proofErr w:type="gramStart"/>
-      <w:r>
-        <w:rPr>
-          <w:b/>
-          <w:bCs/>
-          <w:lang w:val="en-US"/>
-        </w:rPr>
-        <w:t>52 :</w:t>
-      </w:r>
-      <w:proofErr w:type="gramEnd"/>
-      <w:r>
-        <w:rPr>
-          <w:b/>
-          <w:bCs/>
-          <w:lang w:val="en-US"/>
-        </w:rPr>
-        <w:t xml:space="preserve"> </w:t>
-      </w:r>
-      <w:proofErr w:type="spellStart"/>
-      <w:r>
-        <w:rPr>
-          <w:b/>
-          <w:bCs/>
-          <w:lang w:val="en-US"/>
-        </w:rPr>
-        <w:t>strre</w:t>
-      </w:r>
-      <w:proofErr w:type="spellEnd"/>
-      <w:r>
-        <w:rPr>
-          <w:b/>
-          <w:bCs/>
-          <w:lang w:val="en-US"/>
-        </w:rPr>
-        <w:t xml:space="preserve"> the value overdue fine .</w:t>
-      </w:r>
-    </w:p>
-    <w:p>
-      <w:pPr>
-        <w:rPr>
-          <w:rFonts w:ascii="Consolas" w:eastAsiaTheme="minorHAnsi" w:hAnsi="Consolas" w:cs="Consolas"/>
-          <w:color w:val="000000"/>
-          <w:sz w:val="20"/>
-          <w:szCs w:val="20"/>
-          <w:shd w:val="clear" w:color="auto" w:fill="C6DBAE"/>
-          <w:lang w:eastAsia="en-US"/>
-        </w:rPr>
-      </w:pPr>
-      <w:proofErr w:type="spellStart"/>
-      <w:r>
-        <w:rPr>
-          <w:rFonts w:ascii="Consolas" w:eastAsiaTheme="minorHAnsi" w:hAnsi="Consolas" w:cs="Consolas"/>
-          <w:color w:val="6A3E3E"/>
-          <w:sz w:val="20"/>
-          <w:szCs w:val="20"/>
-          <w:shd w:val="clear" w:color="auto" w:fill="C6DBAE"/>
-          <w:lang w:eastAsia="en-US"/>
-        </w:rPr>
-        <w:t>overDueFine</w:t>
-      </w:r>
-      <w:proofErr w:type="spellEnd"/>
-      <w:r>
-        <w:rPr>
-          <w:rFonts w:ascii="Consolas" w:eastAsiaTheme="minorHAnsi" w:hAnsi="Consolas" w:cs="Consolas"/>
-          <w:color w:val="000000"/>
-          <w:sz w:val="20"/>
-          <w:szCs w:val="20"/>
-          <w:shd w:val="clear" w:color="auto" w:fill="C6DBAE"/>
-          <w:lang w:eastAsia="en-US"/>
-        </w:rPr>
-        <w:t xml:space="preserve"> = </w:t>
-      </w:r>
-      <w:proofErr w:type="spellStart"/>
-      <w:proofErr w:type="gramStart"/>
-      <w:r>
-        <w:rPr>
-          <w:rFonts w:ascii="Consolas" w:eastAsiaTheme="minorHAnsi" w:hAnsi="Consolas" w:cs="Consolas"/>
-          <w:color w:val="0000C0"/>
-          <w:sz w:val="20"/>
-          <w:szCs w:val="20"/>
-          <w:shd w:val="clear" w:color="auto" w:fill="C6DBAE"/>
-          <w:lang w:eastAsia="en-US"/>
-        </w:rPr>
-        <w:t>library</w:t>
-      </w:r>
-      <w:r>
-        <w:rPr>
-          <w:rFonts w:ascii="Consolas" w:eastAsiaTheme="minorHAnsi" w:hAnsi="Consolas" w:cs="Consolas"/>
-          <w:color w:val="000000"/>
-          <w:sz w:val="20"/>
-          <w:szCs w:val="20"/>
-          <w:shd w:val="clear" w:color="auto" w:fill="C6DBAE"/>
-          <w:lang w:eastAsia="en-US"/>
-        </w:rPr>
-        <w:t>.calculateOverDueFine</w:t>
-      </w:r>
-      <w:proofErr w:type="spellEnd"/>
-      <w:proofErr w:type="gramEnd"/>
-      <w:r>
-        <w:rPr>
-          <w:rFonts w:ascii="Consolas" w:eastAsiaTheme="minorHAnsi" w:hAnsi="Consolas" w:cs="Consolas"/>
-          <w:color w:val="000000"/>
-          <w:sz w:val="20"/>
-          <w:szCs w:val="20"/>
-          <w:shd w:val="clear" w:color="auto" w:fill="C6DBAE"/>
-          <w:lang w:eastAsia="en-US"/>
-        </w:rPr>
-        <w:t>(</w:t>
-      </w:r>
-      <w:proofErr w:type="spellStart"/>
-      <w:r>
-        <w:rPr>
-          <w:rFonts w:ascii="Consolas" w:eastAsiaTheme="minorHAnsi" w:hAnsi="Consolas" w:cs="Consolas"/>
-          <w:color w:val="0000C0"/>
-          <w:sz w:val="20"/>
-          <w:szCs w:val="20"/>
-          <w:shd w:val="clear" w:color="auto" w:fill="C6DBAE"/>
-          <w:lang w:eastAsia="en-US"/>
-        </w:rPr>
-        <w:t>currentLoan</w:t>
-      </w:r>
-      <w:proofErr w:type="spellEnd"/>
-      <w:r>
-        <w:rPr>
-          <w:rFonts w:ascii="Consolas" w:eastAsiaTheme="minorHAnsi" w:hAnsi="Consolas" w:cs="Consolas"/>
-          <w:color w:val="000000"/>
-          <w:sz w:val="20"/>
-          <w:szCs w:val="20"/>
-          <w:shd w:val="clear" w:color="auto" w:fill="C6DBAE"/>
-          <w:lang w:eastAsia="en-US"/>
-        </w:rPr>
-        <w:t>);</w:t>
-      </w:r>
-    </w:p>
-    <w:p>
-      <w:pPr>
-        <w:rPr>
-          <w:rFonts w:ascii="Consolas" w:eastAsiaTheme="minorHAnsi" w:hAnsi="Consolas" w:cs="Consolas"/>
-          <w:color w:val="000000"/>
-          <w:sz w:val="20"/>
-          <w:szCs w:val="20"/>
-          <w:shd w:val="clear" w:color="auto" w:fill="C6DBAE"/>
-          <w:lang w:eastAsia="en-US"/>
-        </w:rPr>
-      </w:pPr>
-      <w:r>
-        <w:rPr>
-          <w:rFonts w:ascii="Consolas" w:eastAsiaTheme="minorHAnsi" w:hAnsi="Consolas" w:cs="Consolas"/>
-          <w:color w:val="000000"/>
-          <w:sz w:val="20"/>
-          <w:szCs w:val="20"/>
-          <w:shd w:val="clear" w:color="auto" w:fill="C6DBAE"/>
-          <w:lang w:eastAsia="en-US"/>
-        </w:rPr>
-        <w:t xml:space="preserve">now go to </w:t>
-      </w:r>
-      <w:proofErr w:type="spellStart"/>
-      <w:r>
-        <w:rPr>
-          <w:rFonts w:ascii="Consolas" w:eastAsiaTheme="minorHAnsi" w:hAnsi="Consolas" w:cs="Consolas"/>
-          <w:color w:val="000000"/>
-          <w:sz w:val="20"/>
-          <w:szCs w:val="20"/>
-          <w:shd w:val="clear" w:color="auto" w:fill="C6DBAE"/>
-          <w:lang w:eastAsia="en-US"/>
-        </w:rPr>
-        <w:t>calculateOverDueFine</w:t>
-      </w:r>
-      <w:proofErr w:type="spellEnd"/>
-      <w:r>
-        <w:rPr>
-          <w:rFonts w:ascii="Consolas" w:eastAsiaTheme="minorHAnsi" w:hAnsi="Consolas" w:cs="Consolas"/>
-          <w:color w:val="000000"/>
-          <w:sz w:val="20"/>
-          <w:szCs w:val="20"/>
-          <w:shd w:val="clear" w:color="auto" w:fill="C6DBAE"/>
-          <w:lang w:eastAsia="en-US"/>
-        </w:rPr>
-        <w:t xml:space="preserve"> function show the </w:t>
-      </w:r>
-      <w:r>
-        <w:rPr>
-          <w:rFonts w:ascii="Consolas" w:eastAsiaTheme="minorHAnsi" w:hAnsi="Consolas" w:cs="Consolas"/>
-          <w:color w:val="000000"/>
-          <w:sz w:val="20"/>
-          <w:szCs w:val="20"/>
-          <w:shd w:val="clear" w:color="auto" w:fill="C6DBAE"/>
-          <w:lang w:eastAsia="en-US"/>
-        </w:rPr>
-        <w:t>calculation</w:t>
-      </w:r>
-      <w:r>
-        <w:rPr>
-          <w:rFonts w:ascii="Consolas" w:eastAsiaTheme="minorHAnsi" w:hAnsi="Consolas" w:cs="Consolas"/>
-          <w:color w:val="000000"/>
-          <w:sz w:val="20"/>
-          <w:szCs w:val="20"/>
-          <w:shd w:val="clear" w:color="auto" w:fill="C6DBAE"/>
-          <w:lang w:eastAsia="en-US"/>
-        </w:rPr>
-        <w:t xml:space="preserve"> of </w:t>
-      </w:r>
-      <w:r>
-        <w:rPr>
-          <w:rFonts w:ascii="Consolas" w:eastAsiaTheme="minorHAnsi" w:hAnsi="Consolas" w:cs="Consolas"/>
-          <w:color w:val="000000"/>
-          <w:sz w:val="20"/>
-          <w:szCs w:val="20"/>
-          <w:shd w:val="clear" w:color="auto" w:fill="C6DBAE"/>
-          <w:lang w:eastAsia="en-US"/>
-        </w:rPr>
-        <w:t>fine</w:t>
-      </w:r>
-    </w:p>
-    <w:p>
-      <w:pPr>
-        <w:rPr>
-          <w:rFonts w:ascii="Consolas" w:eastAsiaTheme="minorHAnsi" w:hAnsi="Consolas" w:cs="Consolas"/>
-          <w:color w:val="000000"/>
-          <w:sz w:val="20"/>
-          <w:szCs w:val="20"/>
-          <w:shd w:val="clear" w:color="auto" w:fill="C6DBAE"/>
-          <w:lang w:eastAsia="en-US"/>
-        </w:rPr>
-      </w:pPr>
-    </w:p>
-    <w:p>
-      <w:pPr>
-        <w:rPr>
-          <w:rFonts w:ascii="Consolas" w:eastAsiaTheme="minorHAnsi" w:hAnsi="Consolas" w:cs="Consolas"/>
-          <w:color w:val="000000"/>
-          <w:sz w:val="20"/>
-          <w:szCs w:val="20"/>
-          <w:shd w:val="clear" w:color="auto" w:fill="C6DBAE"/>
-          <w:lang w:eastAsia="en-US"/>
-        </w:rPr>
-      </w:pPr>
-      <w:r>
-        <w:rPr>
-          <w:rFonts w:ascii="Consolas" w:eastAsiaTheme="minorHAnsi" w:hAnsi="Consolas" w:cs="Consolas"/>
-          <w:color w:val="000000"/>
-          <w:sz w:val="20"/>
-          <w:szCs w:val="20"/>
-          <w:shd w:val="clear" w:color="auto" w:fill="C6DBAE"/>
-          <w:lang w:eastAsia="en-US"/>
-        </w:rPr>
-        <w:t>Overdue day count only one day in this function show in below screen:</w:t>
-      </w:r>
-    </w:p>
-    <w:p>
-      <w:pPr>
-        <w:rPr>
-          <w:rFonts w:ascii="Consolas" w:eastAsiaTheme="minorHAnsi" w:hAnsi="Consolas" w:cs="Consolas"/>
-          <w:color w:val="000000"/>
-          <w:sz w:val="20"/>
-          <w:szCs w:val="20"/>
-          <w:shd w:val="clear" w:color="auto" w:fill="C6DBAE"/>
-          <w:lang w:eastAsia="en-US"/>
-        </w:rPr>
-      </w:pPr>
-      <w:r>
-        <w:rPr>
-          <w:rFonts w:ascii="Consolas" w:eastAsiaTheme="minorHAnsi" w:hAnsi="Consolas" w:cs="Consolas"/>
+          <w:lang w:val="en-US"/>
+        </w:rPr>
+      </w:pPr>
+      <w:r>
+        <w:rPr>
+          <w:lang w:val="en-US"/>
+        </w:rPr>
+        <w:t>Book status is on loan is proper display and now go into next step</w:t>
+      </w:r>
+    </w:p>
+    <w:p>
+      <w:pPr>
+        <w:rPr>
+          <w:lang w:val="en-US"/>
+        </w:rPr>
+      </w:pPr>
+      <w:r>
+        <w:rPr>
+          <w:lang w:val="en-US"/>
+        </w:rPr>
+        <w:lastRenderedPageBreak/>
+        <w:t>Now loan status is changed is overdue</w:t>
+      </w:r>
+      <w:r>
+        <w:rPr>
+          <w:lang w:val="en-US"/>
+        </w:rPr>
+        <w:t xml:space="preserve"> : </w:t>
+      </w:r>
+    </w:p>
+    <w:p>
+      <w:pPr>
+        <w:rPr>
+          <w:lang w:val="en-US"/>
+        </w:rPr>
+      </w:pPr>
+      <w:r>
+        <w:rPr>
           <w:noProof/>
-          <w:color w:val="000000"/>
-          <w:sz w:val="20"/>
-          <w:szCs w:val="20"/>
-          <w:shd w:val="clear" w:color="auto" w:fill="C6DBAE"/>
-          <w:lang w:eastAsia="en-US"/>
+          <w:lang w:val="en-US"/>
         </w:rPr>
         <w:drawing>
-          <wp:inline distT="0" distB="0" distL="0" distR="0" wp14:anchorId="5A294886" wp14:editId="4CCA4102">
+          <wp:inline distT="0" distB="0" distL="0" distR="0" wp14:anchorId="389FF102" wp14:editId="4F9CAC96">
             <wp:extent cx="5731510" cy="3223895"/>
             <wp:effectExtent l="0" t="0" r="2540" b="0"/>
-            <wp:docPr id="9" name="Picture 9" descr="A screenshot of a computer&#10;&#10;Description automatically generated"/>
+            <wp:docPr id="7" name="Picture 7" descr="A screenshot of a computer&#10;&#10;Description automatically generated"/>
             <wp:cNvGraphicFramePr>
               <a:graphicFrameLocks xmlns:a="http://schemas.openxmlformats.org/drawingml/2006/main" noChangeAspect="1"/>
             </wp:cNvGraphicFramePr>
@@ -1852,7 +1222,7 @@
               <a:graphicData uri="http://schemas.openxmlformats.org/drawingml/2006/picture">
                 <pic:pic xmlns:pic="http://schemas.openxmlformats.org/drawingml/2006/picture">
                   <pic:nvPicPr>
-                    <pic:cNvPr id="9" name="Untitled.png"/>
+                    <pic:cNvPr id="7" name="Untitled.png"/>
                     <pic:cNvPicPr/>
                   </pic:nvPicPr>
                   <pic:blipFill>
@@ -1886,168 +1256,221 @@
     <w:p>
       <w:pPr>
         <w:rPr>
-          <w:b/>
-          <w:bCs/>
-          <w:lang w:val="en-US"/>
-        </w:rPr>
-      </w:pPr>
-    </w:p>
-    <w:p>
-      <w:pPr>
-        <w:rPr>
-          <w:rFonts w:ascii="Consolas" w:eastAsiaTheme="minorHAnsi" w:hAnsi="Consolas" w:cs="Consolas"/>
-          <w:color w:val="000000"/>
-          <w:sz w:val="20"/>
-          <w:szCs w:val="20"/>
-          <w:shd w:val="clear" w:color="auto" w:fill="E8F2FE"/>
-          <w:lang w:eastAsia="en-US"/>
-        </w:rPr>
-      </w:pPr>
-      <w:r>
-        <w:rPr>
+          <w:lang w:val="en-US"/>
+        </w:rPr>
+      </w:pPr>
+    </w:p>
+    <w:p>
+      <w:pPr>
+        <w:rPr>
+          <w:lang w:val="en-US"/>
+        </w:rPr>
+      </w:pPr>
+      <w:r>
+        <w:rPr>
+          <w:lang w:val="en-US"/>
+        </w:rPr>
+        <w:t xml:space="preserve">Now check loan is </w:t>
+      </w:r>
+      <w:r>
+        <w:rPr>
+          <w:lang w:val="en-US"/>
+        </w:rPr>
+        <w:t>overdue</w:t>
+      </w:r>
+      <w:r>
+        <w:rPr>
+          <w:lang w:val="en-US"/>
+        </w:rPr>
+        <w:t xml:space="preserve"> and print overdue fine loan:</w:t>
+      </w:r>
+    </w:p>
+    <w:p>
+      <w:pPr>
+        <w:rPr>
+          <w:lang w:val="en-US"/>
+        </w:rPr>
+      </w:pPr>
+    </w:p>
+    <w:p>
+      <w:pPr>
+        <w:rPr>
+          <w:lang w:val="en-US"/>
+        </w:rPr>
+      </w:pPr>
+      <w:r>
+        <w:rPr>
+          <w:lang w:val="en-US"/>
+        </w:rPr>
+        <w:t xml:space="preserve">Now find the point is printing the fine value in </w:t>
+      </w:r>
+      <w:r>
+        <w:rPr>
+          <w:lang w:val="en-US"/>
+        </w:rPr>
+        <w:t>console</w:t>
+      </w:r>
+      <w:r>
+        <w:rPr>
+          <w:lang w:val="en-US"/>
+        </w:rPr>
+        <w:t>.</w:t>
+      </w:r>
+      <w:r>
+        <w:rPr>
+          <w:lang w:val="en-US"/>
+        </w:rPr>
+        <w:t xml:space="preserve"> See below screenshot:</w:t>
+      </w:r>
+    </w:p>
+    <w:p>
+      <w:pPr>
+        <w:rPr>
+          <w:lang w:val="en-US"/>
+        </w:rPr>
+      </w:pPr>
+      <w:r>
+        <w:rPr>
+          <w:lang w:val="en-US"/>
+        </w:rPr>
+        <w:t xml:space="preserve">ReturnBookControl.java line number 60 display the output </w:t>
+      </w:r>
+    </w:p>
+    <w:p>
+      <w:pPr>
+        <w:rPr>
+          <w:lang w:val="en-US"/>
+        </w:rPr>
+      </w:pPr>
+      <w:r>
+        <w:rPr>
+          <w:lang w:val="en-US"/>
+        </w:rPr>
+        <w:t>Find out the which function calculate the fine value</w:t>
+      </w:r>
+      <w:r>
+        <w:rPr>
+          <w:lang w:val="en-US"/>
+        </w:rPr>
+        <w:t>:</w:t>
+      </w:r>
+    </w:p>
+    <w:p>
+      <w:pPr>
+        <w:rPr>
+          <w:lang w:val="en-US"/>
+        </w:rPr>
+      </w:pPr>
+    </w:p>
+    <w:p>
+      <w:pPr>
+        <w:rPr>
+          <w:b/>
+          <w:bCs/>
+          <w:lang w:val="en-US"/>
+        </w:rPr>
+      </w:pPr>
+      <w:r>
+        <w:rPr>
+          <w:lang w:val="en-US"/>
+        </w:rPr>
+        <w:t xml:space="preserve">Now </w:t>
+      </w:r>
+      <w:r>
+        <w:rPr>
+          <w:lang w:val="en-US"/>
+        </w:rPr>
+        <w:t>debugging</w:t>
+      </w:r>
+      <w:r>
+        <w:rPr>
+          <w:lang w:val="en-US"/>
+        </w:rPr>
+        <w:t xml:space="preserve"> only </w:t>
+      </w:r>
+      <w:proofErr w:type="spellStart"/>
+      <w:r>
+        <w:rPr>
+          <w:b/>
+          <w:bCs/>
+          <w:lang w:val="en-US"/>
+        </w:rPr>
+        <w:t>bookScanned</w:t>
+      </w:r>
+      <w:proofErr w:type="spellEnd"/>
+      <w:r>
+        <w:rPr>
+          <w:b/>
+          <w:bCs/>
+          <w:lang w:val="en-US"/>
+        </w:rPr>
+        <w:t xml:space="preserve"> function in ReturnbookControl.java</w:t>
+      </w:r>
+    </w:p>
+    <w:p>
+      <w:pPr>
+        <w:rPr>
+          <w:b/>
+          <w:bCs/>
+          <w:lang w:val="en-US"/>
+        </w:rPr>
+      </w:pPr>
+      <w:r>
+        <w:rPr>
+          <w:b/>
+          <w:bCs/>
+          <w:lang w:val="en-US"/>
+        </w:rPr>
+        <w:t xml:space="preserve">Now remove all breakpoint in put in </w:t>
+      </w:r>
+      <w:proofErr w:type="spellStart"/>
+      <w:r>
+        <w:rPr>
+          <w:b/>
+          <w:bCs/>
+          <w:lang w:val="en-US"/>
+        </w:rPr>
+        <w:t>bookScanned</w:t>
+      </w:r>
+      <w:proofErr w:type="spellEnd"/>
+      <w:r>
+        <w:rPr>
+          <w:b/>
+          <w:bCs/>
+          <w:lang w:val="en-US"/>
+        </w:rPr>
+        <w:t xml:space="preserve"> </w:t>
+      </w:r>
+      <w:r>
+        <w:rPr>
+          <w:b/>
+          <w:bCs/>
+          <w:lang w:val="en-US"/>
+        </w:rPr>
+        <w:t>function</w:t>
+      </w:r>
+    </w:p>
+    <w:p>
+      <w:pPr>
+        <w:rPr>
+          <w:b/>
+          <w:bCs/>
+          <w:lang w:val="en-US"/>
+        </w:rPr>
+      </w:pPr>
+      <w:r>
+        <w:rPr>
+          <w:b/>
+          <w:bCs/>
+          <w:noProof/>
           <w:lang w:val="en-US"/>
         </w:rPr>
         <w:lastRenderedPageBreak/>
-        <w:t xml:space="preserve">Now </w:t>
-      </w:r>
-      <w:proofErr w:type="spellStart"/>
-      <w:proofErr w:type="gramStart"/>
-      <w:r>
-        <w:rPr>
-          <w:rFonts w:ascii="Consolas" w:eastAsiaTheme="minorHAnsi" w:hAnsi="Consolas" w:cs="Consolas"/>
-          <w:color w:val="000000"/>
-          <w:sz w:val="20"/>
-          <w:szCs w:val="20"/>
-          <w:shd w:val="clear" w:color="auto" w:fill="E8F2FE"/>
-          <w:lang w:eastAsia="en-US"/>
-        </w:rPr>
-        <w:t>calculateOverDueFine</w:t>
-      </w:r>
-      <w:proofErr w:type="spellEnd"/>
-      <w:r>
-        <w:rPr>
-          <w:rFonts w:ascii="Consolas" w:eastAsiaTheme="minorHAnsi" w:hAnsi="Consolas" w:cs="Consolas"/>
-          <w:color w:val="000000"/>
-          <w:sz w:val="20"/>
-          <w:szCs w:val="20"/>
-          <w:shd w:val="clear" w:color="auto" w:fill="E8F2FE"/>
-          <w:lang w:eastAsia="en-US"/>
-        </w:rPr>
-        <w:t xml:space="preserve">  function</w:t>
-      </w:r>
-      <w:proofErr w:type="gramEnd"/>
-      <w:r>
-        <w:rPr>
-          <w:rFonts w:ascii="Consolas" w:eastAsiaTheme="minorHAnsi" w:hAnsi="Consolas" w:cs="Consolas"/>
-          <w:color w:val="000000"/>
-          <w:sz w:val="20"/>
-          <w:szCs w:val="20"/>
-          <w:shd w:val="clear" w:color="auto" w:fill="E8F2FE"/>
-          <w:lang w:eastAsia="en-US"/>
-        </w:rPr>
-        <w:t xml:space="preserve"> have bug </w:t>
-      </w:r>
-    </w:p>
-    <w:p>
-      <w:pPr>
-        <w:pStyle w:val="Heading2"/>
-        <w:rPr>
-          <w:rFonts w:eastAsiaTheme="minorHAnsi"/>
-          <w:shd w:val="clear" w:color="auto" w:fill="E8F2FE"/>
-          <w:lang w:eastAsia="en-US"/>
-        </w:rPr>
-      </w:pPr>
-      <w:bookmarkStart w:id="4" w:name="_Toc53772623"/>
-      <w:proofErr w:type="gramStart"/>
-      <w:r>
-        <w:rPr>
-          <w:rFonts w:eastAsiaTheme="minorHAnsi"/>
-          <w:shd w:val="clear" w:color="auto" w:fill="E8F2FE"/>
-          <w:lang w:eastAsia="en-US"/>
-        </w:rPr>
-        <w:t>Finally</w:t>
-      </w:r>
-      <w:proofErr w:type="gramEnd"/>
-      <w:r>
-        <w:rPr>
-          <w:rFonts w:eastAsiaTheme="minorHAnsi"/>
-          <w:shd w:val="clear" w:color="auto" w:fill="E8F2FE"/>
-          <w:lang w:eastAsia="en-US"/>
-        </w:rPr>
-        <w:t xml:space="preserve"> Location Point</w:t>
-      </w:r>
-      <w:bookmarkEnd w:id="4"/>
-      <w:r>
-        <w:rPr>
-          <w:rFonts w:eastAsiaTheme="minorHAnsi"/>
-          <w:shd w:val="clear" w:color="auto" w:fill="E8F2FE"/>
-          <w:lang w:eastAsia="en-US"/>
-        </w:rPr>
-        <w:t xml:space="preserve"> </w:t>
-      </w:r>
-    </w:p>
-    <w:p>
-      <w:pPr>
-        <w:rPr>
-          <w:rFonts w:ascii="Consolas" w:eastAsiaTheme="minorHAnsi" w:hAnsi="Consolas" w:cs="Consolas"/>
-          <w:color w:val="000000"/>
-          <w:sz w:val="20"/>
-          <w:szCs w:val="20"/>
-          <w:shd w:val="clear" w:color="auto" w:fill="E8F2FE"/>
-          <w:lang w:eastAsia="en-US"/>
-        </w:rPr>
-      </w:pPr>
-      <w:proofErr w:type="gramStart"/>
-      <w:r>
-        <w:rPr>
-          <w:rFonts w:ascii="Consolas" w:eastAsiaTheme="minorHAnsi" w:hAnsi="Consolas" w:cs="Consolas"/>
-          <w:color w:val="000000"/>
-          <w:sz w:val="20"/>
-          <w:szCs w:val="20"/>
-          <w:shd w:val="clear" w:color="auto" w:fill="E8F2FE"/>
-          <w:lang w:eastAsia="en-US"/>
-        </w:rPr>
-        <w:t>Finally</w:t>
-      </w:r>
-      <w:proofErr w:type="gramEnd"/>
-      <w:r>
-        <w:rPr>
-          <w:rFonts w:ascii="Consolas" w:eastAsiaTheme="minorHAnsi" w:hAnsi="Consolas" w:cs="Consolas"/>
-          <w:color w:val="000000"/>
-          <w:sz w:val="20"/>
-          <w:szCs w:val="20"/>
-          <w:shd w:val="clear" w:color="auto" w:fill="E8F2FE"/>
-          <w:lang w:eastAsia="en-US"/>
-        </w:rPr>
-        <w:t xml:space="preserve"> we got point out the line number 248 have some mistake of count the number of day </w:t>
-      </w:r>
-    </w:p>
-    <w:p>
-      <w:pPr>
-        <w:rPr>
-          <w:rFonts w:ascii="Consolas" w:eastAsiaTheme="minorHAnsi" w:hAnsi="Consolas" w:cs="Consolas"/>
-          <w:color w:val="000000"/>
-          <w:sz w:val="20"/>
-          <w:szCs w:val="20"/>
-          <w:shd w:val="clear" w:color="auto" w:fill="E8F2FE"/>
-          <w:lang w:eastAsia="en-US"/>
-        </w:rPr>
-      </w:pPr>
-      <w:r>
-        <w:rPr>
-          <w:rFonts w:ascii="Consolas" w:eastAsiaTheme="minorHAnsi" w:hAnsi="Consolas" w:cs="Consolas"/>
-          <w:noProof/>
-          <w:color w:val="000000"/>
-          <w:sz w:val="20"/>
-          <w:szCs w:val="20"/>
-          <w:shd w:val="clear" w:color="auto" w:fill="E8F2FE"/>
-          <w:lang w:eastAsia="en-US"/>
-        </w:rPr>
         <w:drawing>
-          <wp:inline distT="0" distB="0" distL="0" distR="0" wp14:anchorId="5C8F735C" wp14:editId="3851A637">
+          <wp:inline distT="0" distB="0" distL="0" distR="0" wp14:anchorId="3776CC39" wp14:editId="47DD4091">
             <wp:extent cx="5731510" cy="3223895"/>
             <wp:effectExtent l="0" t="0" r="2540" b="0"/>
-            <wp:docPr id="10" name="Picture 10" descr="A screenshot of a computer&#10;&#10;Description automatically generated"/>
+            <wp:docPr id="8" name="Picture 8" descr="Graphical user interface, text, application&#10;&#10;Description automatically generated"/>
             <wp:cNvGraphicFramePr>
               <a:graphicFrameLocks xmlns:a="http://schemas.openxmlformats.org/drawingml/2006/main" noChangeAspect="1"/>
             </wp:cNvGraphicFramePr>
@@ -2055,7 +1478,7 @@
               <a:graphicData uri="http://schemas.openxmlformats.org/drawingml/2006/picture">
                 <pic:pic xmlns:pic="http://schemas.openxmlformats.org/drawingml/2006/picture">
                   <pic:nvPicPr>
-                    <pic:cNvPr id="10" name="Untitled.png"/>
+                    <pic:cNvPr id="8" name="Untitled.png"/>
                     <pic:cNvPicPr/>
                   </pic:nvPicPr>
                   <pic:blipFill>
@@ -2089,9 +1512,1160 @@
     <w:p>
       <w:pPr>
         <w:rPr>
-          <w:lang w:val="en-US"/>
-        </w:rPr>
-      </w:pPr>
+          <w:b/>
+          <w:bCs/>
+          <w:lang w:val="en-US"/>
+        </w:rPr>
+      </w:pPr>
+    </w:p>
+    <w:p>
+      <w:pPr>
+        <w:rPr>
+          <w:b/>
+          <w:bCs/>
+          <w:lang w:val="en-US"/>
+        </w:rPr>
+      </w:pPr>
+      <w:proofErr w:type="spellStart"/>
+      <w:r>
+        <w:rPr>
+          <w:b/>
+          <w:bCs/>
+          <w:lang w:val="en-US"/>
+        </w:rPr>
+        <w:t>Linenumber</w:t>
+      </w:r>
+      <w:proofErr w:type="spellEnd"/>
+      <w:r>
+        <w:rPr>
+          <w:b/>
+          <w:bCs/>
+          <w:lang w:val="en-US"/>
+        </w:rPr>
+        <w:t xml:space="preserve"> 52 : </w:t>
+      </w:r>
+      <w:proofErr w:type="spellStart"/>
+      <w:r>
+        <w:rPr>
+          <w:b/>
+          <w:bCs/>
+          <w:lang w:val="en-US"/>
+        </w:rPr>
+        <w:t>strre</w:t>
+      </w:r>
+      <w:proofErr w:type="spellEnd"/>
+      <w:r>
+        <w:rPr>
+          <w:b/>
+          <w:bCs/>
+          <w:lang w:val="en-US"/>
+        </w:rPr>
+        <w:t xml:space="preserve"> the value overdue fine .</w:t>
+      </w:r>
+    </w:p>
+    <w:p>
+      <w:pPr>
+        <w:rPr>
+          <w:rFonts w:ascii="Consolas" w:eastAsiaTheme="minorHAnsi" w:hAnsi="Consolas" w:cs="Consolas"/>
+          <w:color w:val="000000"/>
+          <w:sz w:val="20"/>
+          <w:szCs w:val="20"/>
+          <w:shd w:val="clear" w:color="auto" w:fill="C6DBAE"/>
+          <w:lang w:eastAsia="en-US"/>
+        </w:rPr>
+      </w:pPr>
+      <w:proofErr w:type="spellStart"/>
+      <w:r>
+        <w:rPr>
+          <w:rFonts w:ascii="Consolas" w:eastAsiaTheme="minorHAnsi" w:hAnsi="Consolas" w:cs="Consolas"/>
+          <w:color w:val="6A3E3E"/>
+          <w:sz w:val="20"/>
+          <w:szCs w:val="20"/>
+          <w:shd w:val="clear" w:color="auto" w:fill="C6DBAE"/>
+          <w:lang w:eastAsia="en-US"/>
+        </w:rPr>
+        <w:t>overDueFine</w:t>
+      </w:r>
+      <w:proofErr w:type="spellEnd"/>
+      <w:r>
+        <w:rPr>
+          <w:rFonts w:ascii="Consolas" w:eastAsiaTheme="minorHAnsi" w:hAnsi="Consolas" w:cs="Consolas"/>
+          <w:color w:val="000000"/>
+          <w:sz w:val="20"/>
+          <w:szCs w:val="20"/>
+          <w:shd w:val="clear" w:color="auto" w:fill="C6DBAE"/>
+          <w:lang w:eastAsia="en-US"/>
+        </w:rPr>
+        <w:t xml:space="preserve"> = </w:t>
+      </w:r>
+      <w:proofErr w:type="spellStart"/>
+      <w:r>
+        <w:rPr>
+          <w:rFonts w:ascii="Consolas" w:eastAsiaTheme="minorHAnsi" w:hAnsi="Consolas" w:cs="Consolas"/>
+          <w:color w:val="0000C0"/>
+          <w:sz w:val="20"/>
+          <w:szCs w:val="20"/>
+          <w:shd w:val="clear" w:color="auto" w:fill="C6DBAE"/>
+          <w:lang w:eastAsia="en-US"/>
+        </w:rPr>
+        <w:t>library</w:t>
+      </w:r>
+      <w:r>
+        <w:rPr>
+          <w:rFonts w:ascii="Consolas" w:eastAsiaTheme="minorHAnsi" w:hAnsi="Consolas" w:cs="Consolas"/>
+          <w:color w:val="000000"/>
+          <w:sz w:val="20"/>
+          <w:szCs w:val="20"/>
+          <w:shd w:val="clear" w:color="auto" w:fill="C6DBAE"/>
+          <w:lang w:eastAsia="en-US"/>
+        </w:rPr>
+        <w:t>.calculateOverDueFine</w:t>
+      </w:r>
+      <w:proofErr w:type="spellEnd"/>
+      <w:r>
+        <w:rPr>
+          <w:rFonts w:ascii="Consolas" w:eastAsiaTheme="minorHAnsi" w:hAnsi="Consolas" w:cs="Consolas"/>
+          <w:color w:val="000000"/>
+          <w:sz w:val="20"/>
+          <w:szCs w:val="20"/>
+          <w:shd w:val="clear" w:color="auto" w:fill="C6DBAE"/>
+          <w:lang w:eastAsia="en-US"/>
+        </w:rPr>
+        <w:t>(</w:t>
+      </w:r>
+      <w:proofErr w:type="spellStart"/>
+      <w:r>
+        <w:rPr>
+          <w:rFonts w:ascii="Consolas" w:eastAsiaTheme="minorHAnsi" w:hAnsi="Consolas" w:cs="Consolas"/>
+          <w:color w:val="0000C0"/>
+          <w:sz w:val="20"/>
+          <w:szCs w:val="20"/>
+          <w:shd w:val="clear" w:color="auto" w:fill="C6DBAE"/>
+          <w:lang w:eastAsia="en-US"/>
+        </w:rPr>
+        <w:t>currentLoan</w:t>
+      </w:r>
+      <w:proofErr w:type="spellEnd"/>
+      <w:r>
+        <w:rPr>
+          <w:rFonts w:ascii="Consolas" w:eastAsiaTheme="minorHAnsi" w:hAnsi="Consolas" w:cs="Consolas"/>
+          <w:color w:val="000000"/>
+          <w:sz w:val="20"/>
+          <w:szCs w:val="20"/>
+          <w:shd w:val="clear" w:color="auto" w:fill="C6DBAE"/>
+          <w:lang w:eastAsia="en-US"/>
+        </w:rPr>
+        <w:t>);</w:t>
+      </w:r>
+    </w:p>
+    <w:p>
+      <w:pPr>
+        <w:rPr>
+          <w:rFonts w:ascii="Consolas" w:eastAsiaTheme="minorHAnsi" w:hAnsi="Consolas" w:cs="Consolas"/>
+          <w:color w:val="000000"/>
+          <w:sz w:val="20"/>
+          <w:szCs w:val="20"/>
+          <w:shd w:val="clear" w:color="auto" w:fill="C6DBAE"/>
+          <w:lang w:eastAsia="en-US"/>
+        </w:rPr>
+      </w:pPr>
+      <w:r>
+        <w:rPr>
+          <w:rFonts w:ascii="Consolas" w:eastAsiaTheme="minorHAnsi" w:hAnsi="Consolas" w:cs="Consolas"/>
+          <w:color w:val="000000"/>
+          <w:sz w:val="20"/>
+          <w:szCs w:val="20"/>
+          <w:shd w:val="clear" w:color="auto" w:fill="C6DBAE"/>
+          <w:lang w:eastAsia="en-US"/>
+        </w:rPr>
+        <w:t xml:space="preserve">now go to </w:t>
+      </w:r>
+      <w:proofErr w:type="spellStart"/>
+      <w:r>
+        <w:rPr>
+          <w:rFonts w:ascii="Consolas" w:eastAsiaTheme="minorHAnsi" w:hAnsi="Consolas" w:cs="Consolas"/>
+          <w:color w:val="000000"/>
+          <w:sz w:val="20"/>
+          <w:szCs w:val="20"/>
+          <w:shd w:val="clear" w:color="auto" w:fill="C6DBAE"/>
+          <w:lang w:eastAsia="en-US"/>
+        </w:rPr>
+        <w:t>calculateOverDueFine</w:t>
+      </w:r>
+      <w:proofErr w:type="spellEnd"/>
+      <w:r>
+        <w:rPr>
+          <w:rFonts w:ascii="Consolas" w:eastAsiaTheme="minorHAnsi" w:hAnsi="Consolas" w:cs="Consolas"/>
+          <w:color w:val="000000"/>
+          <w:sz w:val="20"/>
+          <w:szCs w:val="20"/>
+          <w:shd w:val="clear" w:color="auto" w:fill="C6DBAE"/>
+          <w:lang w:eastAsia="en-US"/>
+        </w:rPr>
+        <w:t xml:space="preserve"> function show the </w:t>
+      </w:r>
+      <w:r>
+        <w:rPr>
+          <w:rFonts w:ascii="Consolas" w:eastAsiaTheme="minorHAnsi" w:hAnsi="Consolas" w:cs="Consolas"/>
+          <w:color w:val="000000"/>
+          <w:sz w:val="20"/>
+          <w:szCs w:val="20"/>
+          <w:shd w:val="clear" w:color="auto" w:fill="C6DBAE"/>
+          <w:lang w:eastAsia="en-US"/>
+        </w:rPr>
+        <w:t>calculation</w:t>
+      </w:r>
+      <w:r>
+        <w:rPr>
+          <w:rFonts w:ascii="Consolas" w:eastAsiaTheme="minorHAnsi" w:hAnsi="Consolas" w:cs="Consolas"/>
+          <w:color w:val="000000"/>
+          <w:sz w:val="20"/>
+          <w:szCs w:val="20"/>
+          <w:shd w:val="clear" w:color="auto" w:fill="C6DBAE"/>
+          <w:lang w:eastAsia="en-US"/>
+        </w:rPr>
+        <w:t xml:space="preserve"> of </w:t>
+      </w:r>
+      <w:r>
+        <w:rPr>
+          <w:rFonts w:ascii="Consolas" w:eastAsiaTheme="minorHAnsi" w:hAnsi="Consolas" w:cs="Consolas"/>
+          <w:color w:val="000000"/>
+          <w:sz w:val="20"/>
+          <w:szCs w:val="20"/>
+          <w:shd w:val="clear" w:color="auto" w:fill="C6DBAE"/>
+          <w:lang w:eastAsia="en-US"/>
+        </w:rPr>
+        <w:t>fine</w:t>
+      </w:r>
+    </w:p>
+    <w:p>
+      <w:pPr>
+        <w:rPr>
+          <w:rFonts w:ascii="Consolas" w:eastAsiaTheme="minorHAnsi" w:hAnsi="Consolas" w:cs="Consolas"/>
+          <w:color w:val="000000"/>
+          <w:sz w:val="20"/>
+          <w:szCs w:val="20"/>
+          <w:shd w:val="clear" w:color="auto" w:fill="C6DBAE"/>
+          <w:lang w:eastAsia="en-US"/>
+        </w:rPr>
+      </w:pPr>
+    </w:p>
+    <w:p>
+      <w:pPr>
+        <w:rPr>
+          <w:rFonts w:ascii="Consolas" w:eastAsiaTheme="minorHAnsi" w:hAnsi="Consolas" w:cs="Consolas"/>
+          <w:color w:val="000000"/>
+          <w:sz w:val="20"/>
+          <w:szCs w:val="20"/>
+          <w:shd w:val="clear" w:color="auto" w:fill="C6DBAE"/>
+          <w:lang w:eastAsia="en-US"/>
+        </w:rPr>
+      </w:pPr>
+      <w:r>
+        <w:rPr>
+          <w:rFonts w:ascii="Consolas" w:eastAsiaTheme="minorHAnsi" w:hAnsi="Consolas" w:cs="Consolas"/>
+          <w:color w:val="000000"/>
+          <w:sz w:val="20"/>
+          <w:szCs w:val="20"/>
+          <w:shd w:val="clear" w:color="auto" w:fill="C6DBAE"/>
+          <w:lang w:eastAsia="en-US"/>
+        </w:rPr>
+        <w:t>Overdue day count only one day in this function show in below screen:</w:t>
+      </w:r>
+    </w:p>
+    <w:p>
+      <w:pPr>
+        <w:rPr>
+          <w:rFonts w:ascii="Consolas" w:eastAsiaTheme="minorHAnsi" w:hAnsi="Consolas" w:cs="Consolas"/>
+          <w:color w:val="000000"/>
+          <w:sz w:val="20"/>
+          <w:szCs w:val="20"/>
+          <w:shd w:val="clear" w:color="auto" w:fill="C6DBAE"/>
+          <w:lang w:eastAsia="en-US"/>
+        </w:rPr>
+      </w:pPr>
+      <w:r>
+        <w:rPr>
+          <w:rFonts w:ascii="Consolas" w:eastAsiaTheme="minorHAnsi" w:hAnsi="Consolas" w:cs="Consolas"/>
+          <w:noProof/>
+          <w:color w:val="000000"/>
+          <w:sz w:val="20"/>
+          <w:szCs w:val="20"/>
+          <w:shd w:val="clear" w:color="auto" w:fill="C6DBAE"/>
+          <w:lang w:eastAsia="en-US"/>
+        </w:rPr>
+        <w:drawing>
+          <wp:inline distT="0" distB="0" distL="0" distR="0" wp14:anchorId="5A294886" wp14:editId="4CCA4102">
+            <wp:extent cx="5731510" cy="3223895"/>
+            <wp:effectExtent l="0" t="0" r="2540" b="0"/>
+            <wp:docPr id="9" name="Picture 9" descr="A screenshot of a computer&#10;&#10;Description automatically generated"/>
+            <wp:cNvGraphicFramePr>
+              <a:graphicFrameLocks xmlns:a="http://schemas.openxmlformats.org/drawingml/2006/main" noChangeAspect="1"/>
+            </wp:cNvGraphicFramePr>
+            <a:graphic xmlns:a="http://schemas.openxmlformats.org/drawingml/2006/main">
+              <a:graphicData uri="http://schemas.openxmlformats.org/drawingml/2006/picture">
+                <pic:pic xmlns:pic="http://schemas.openxmlformats.org/drawingml/2006/picture">
+                  <pic:nvPicPr>
+                    <pic:cNvPr id="9" name="Untitled.png"/>
+                    <pic:cNvPicPr/>
+                  </pic:nvPicPr>
+                  <pic:blipFill>
+                    <a:blip r:embed="rId16" cstate="print">
+                      <a:extLst>
+                        <a:ext uri="{28A0092B-C50C-407E-A947-70E740481C1C}">
+                          <a14:useLocalDpi xmlns:a14="http://schemas.microsoft.com/office/drawing/2010/main" val="0"/>
+                        </a:ext>
+                      </a:extLst>
+                    </a:blip>
+                    <a:stretch>
+                      <a:fillRect/>
+                    </a:stretch>
+                  </pic:blipFill>
+                  <pic:spPr>
+                    <a:xfrm>
+                      <a:off x="0" y="0"/>
+                      <a:ext cx="5731510" cy="3223895"/>
+                    </a:xfrm>
+                    <a:prstGeom prst="rect">
+                      <a:avLst/>
+                    </a:prstGeom>
+                  </pic:spPr>
+                </pic:pic>
+              </a:graphicData>
+            </a:graphic>
+          </wp:inline>
+        </w:drawing>
+      </w:r>
+    </w:p>
+    <w:p>
+      <w:pPr>
+        <w:rPr>
+          <w:b/>
+          <w:bCs/>
+          <w:lang w:val="en-US"/>
+        </w:rPr>
+      </w:pPr>
+    </w:p>
+    <w:p>
+      <w:pPr>
+        <w:rPr>
+          <w:rFonts w:ascii="Consolas" w:eastAsiaTheme="minorHAnsi" w:hAnsi="Consolas" w:cs="Consolas"/>
+          <w:color w:val="000000"/>
+          <w:sz w:val="20"/>
+          <w:szCs w:val="20"/>
+          <w:shd w:val="clear" w:color="auto" w:fill="E8F2FE"/>
+          <w:lang w:eastAsia="en-US"/>
+        </w:rPr>
+      </w:pPr>
+      <w:r>
+        <w:rPr>
+          <w:lang w:val="en-US"/>
+        </w:rPr>
+        <w:lastRenderedPageBreak/>
+        <w:t xml:space="preserve">Now </w:t>
+      </w:r>
+      <w:proofErr w:type="spellStart"/>
+      <w:r>
+        <w:rPr>
+          <w:rFonts w:ascii="Consolas" w:eastAsiaTheme="minorHAnsi" w:hAnsi="Consolas" w:cs="Consolas"/>
+          <w:color w:val="000000"/>
+          <w:sz w:val="20"/>
+          <w:szCs w:val="20"/>
+          <w:shd w:val="clear" w:color="auto" w:fill="E8F2FE"/>
+          <w:lang w:eastAsia="en-US"/>
+        </w:rPr>
+        <w:t>calculateOverDueFine</w:t>
+      </w:r>
+      <w:proofErr w:type="spellEnd"/>
+      <w:r>
+        <w:rPr>
+          <w:rFonts w:ascii="Consolas" w:eastAsiaTheme="minorHAnsi" w:hAnsi="Consolas" w:cs="Consolas"/>
+          <w:color w:val="000000"/>
+          <w:sz w:val="20"/>
+          <w:szCs w:val="20"/>
+          <w:shd w:val="clear" w:color="auto" w:fill="E8F2FE"/>
+          <w:lang w:eastAsia="en-US"/>
+        </w:rPr>
+        <w:t xml:space="preserve">  function have bug </w:t>
+      </w:r>
+    </w:p>
+    <w:p>
+      <w:pPr>
+        <w:pStyle w:val="Heading2"/>
+        <w:rPr>
+          <w:rFonts w:eastAsiaTheme="minorHAnsi"/>
+          <w:shd w:val="clear" w:color="auto" w:fill="E8F2FE"/>
+          <w:lang w:eastAsia="en-US"/>
+        </w:rPr>
+      </w:pPr>
+      <w:bookmarkStart w:id="3" w:name="_Toc53772623"/>
+      <w:r>
+        <w:rPr>
+          <w:rFonts w:eastAsiaTheme="minorHAnsi"/>
+          <w:shd w:val="clear" w:color="auto" w:fill="E8F2FE"/>
+          <w:lang w:eastAsia="en-US"/>
+        </w:rPr>
+        <w:t>Finally Location Point</w:t>
+      </w:r>
+      <w:bookmarkEnd w:id="3"/>
+      <w:r>
+        <w:rPr>
+          <w:rFonts w:eastAsiaTheme="minorHAnsi"/>
+          <w:shd w:val="clear" w:color="auto" w:fill="E8F2FE"/>
+          <w:lang w:eastAsia="en-US"/>
+        </w:rPr>
+        <w:t xml:space="preserve"> </w:t>
+      </w:r>
+    </w:p>
+    <w:p>
+      <w:pPr>
+        <w:rPr>
+          <w:rFonts w:ascii="Consolas" w:eastAsiaTheme="minorHAnsi" w:hAnsi="Consolas" w:cs="Consolas"/>
+          <w:color w:val="000000"/>
+          <w:sz w:val="20"/>
+          <w:szCs w:val="20"/>
+          <w:shd w:val="clear" w:color="auto" w:fill="E8F2FE"/>
+          <w:lang w:eastAsia="en-US"/>
+        </w:rPr>
+      </w:pPr>
+      <w:r>
+        <w:rPr>
+          <w:rFonts w:ascii="Consolas" w:eastAsiaTheme="minorHAnsi" w:hAnsi="Consolas" w:cs="Consolas"/>
+          <w:color w:val="000000"/>
+          <w:sz w:val="20"/>
+          <w:szCs w:val="20"/>
+          <w:shd w:val="clear" w:color="auto" w:fill="E8F2FE"/>
+          <w:lang w:eastAsia="en-US"/>
+        </w:rPr>
+        <w:t xml:space="preserve">we got point out the line number 248 have some mistake of count the number of day </w:t>
+      </w:r>
+    </w:p>
+    <w:p>
+      <w:pPr>
+        <w:rPr>
+          <w:rFonts w:ascii="Consolas" w:eastAsiaTheme="minorHAnsi" w:hAnsi="Consolas" w:cs="Consolas"/>
+          <w:color w:val="000000"/>
+          <w:sz w:val="20"/>
+          <w:szCs w:val="20"/>
+          <w:shd w:val="clear" w:color="auto" w:fill="E8F2FE"/>
+          <w:lang w:eastAsia="en-US"/>
+        </w:rPr>
+      </w:pPr>
+      <w:r>
+        <w:rPr>
+          <w:rFonts w:ascii="Consolas" w:eastAsiaTheme="minorHAnsi" w:hAnsi="Consolas" w:cs="Consolas"/>
+          <w:noProof/>
+          <w:color w:val="000000"/>
+          <w:sz w:val="20"/>
+          <w:szCs w:val="20"/>
+          <w:shd w:val="clear" w:color="auto" w:fill="E8F2FE"/>
+          <w:lang w:eastAsia="en-US"/>
+        </w:rPr>
+        <w:drawing>
+          <wp:inline distT="0" distB="0" distL="0" distR="0" wp14:anchorId="5C8F735C" wp14:editId="3851A637">
+            <wp:extent cx="5731510" cy="3223895"/>
+            <wp:effectExtent l="0" t="0" r="2540" b="0"/>
+            <wp:docPr id="10" name="Picture 10" descr="A screenshot of a computer&#10;&#10;Description automatically generated"/>
+            <wp:cNvGraphicFramePr>
+              <a:graphicFrameLocks xmlns:a="http://schemas.openxmlformats.org/drawingml/2006/main" noChangeAspect="1"/>
+            </wp:cNvGraphicFramePr>
+            <a:graphic xmlns:a="http://schemas.openxmlformats.org/drawingml/2006/main">
+              <a:graphicData uri="http://schemas.openxmlformats.org/drawingml/2006/picture">
+                <pic:pic xmlns:pic="http://schemas.openxmlformats.org/drawingml/2006/picture">
+                  <pic:nvPicPr>
+                    <pic:cNvPr id="10" name="Untitled.png"/>
+                    <pic:cNvPicPr/>
+                  </pic:nvPicPr>
+                  <pic:blipFill>
+                    <a:blip r:embed="rId17" cstate="print">
+                      <a:extLst>
+                        <a:ext uri="{28A0092B-C50C-407E-A947-70E740481C1C}">
+                          <a14:useLocalDpi xmlns:a14="http://schemas.microsoft.com/office/drawing/2010/main" val="0"/>
+                        </a:ext>
+                      </a:extLst>
+                    </a:blip>
+                    <a:stretch>
+                      <a:fillRect/>
+                    </a:stretch>
+                  </pic:blipFill>
+                  <pic:spPr>
+                    <a:xfrm>
+                      <a:off x="0" y="0"/>
+                      <a:ext cx="5731510" cy="3223895"/>
+                    </a:xfrm>
+                    <a:prstGeom prst="rect">
+                      <a:avLst/>
+                    </a:prstGeom>
+                  </pic:spPr>
+                </pic:pic>
+              </a:graphicData>
+            </a:graphic>
+          </wp:inline>
+        </w:drawing>
+      </w:r>
+    </w:p>
+    <w:p>
+      <w:pPr>
+        <w:rPr>
+          <w:rFonts w:ascii="Consolas" w:eastAsiaTheme="minorHAnsi" w:hAnsi="Consolas" w:cs="Consolas"/>
+          <w:color w:val="000000"/>
+          <w:sz w:val="20"/>
+          <w:szCs w:val="20"/>
+          <w:shd w:val="clear" w:color="auto" w:fill="D4D4D4"/>
+          <w:lang w:eastAsia="en-US"/>
+        </w:rPr>
+      </w:pPr>
+      <w:r>
+        <w:rPr>
+          <w:lang w:val="en-US"/>
+        </w:rPr>
+        <w:t xml:space="preserve">Now go to </w:t>
+      </w:r>
+      <w:proofErr w:type="spellStart"/>
+      <w:r>
+        <w:rPr>
+          <w:rFonts w:ascii="Consolas" w:eastAsiaTheme="minorHAnsi" w:hAnsi="Consolas" w:cs="Consolas"/>
+          <w:color w:val="000000"/>
+          <w:sz w:val="20"/>
+          <w:szCs w:val="20"/>
+          <w:shd w:val="clear" w:color="auto" w:fill="D4D4D4"/>
+          <w:lang w:eastAsia="en-US"/>
+        </w:rPr>
+        <w:t>getDaysDifference</w:t>
+      </w:r>
+      <w:proofErr w:type="spellEnd"/>
+      <w:r>
+        <w:rPr>
+          <w:rFonts w:ascii="Consolas" w:eastAsiaTheme="minorHAnsi" w:hAnsi="Consolas" w:cs="Consolas"/>
+          <w:color w:val="000000"/>
+          <w:sz w:val="20"/>
+          <w:szCs w:val="20"/>
+          <w:shd w:val="clear" w:color="auto" w:fill="D4D4D4"/>
+          <w:lang w:eastAsia="en-US"/>
+        </w:rPr>
+        <w:t xml:space="preserve"> and show the </w:t>
+      </w:r>
+      <w:r>
+        <w:rPr>
+          <w:rFonts w:ascii="Consolas" w:eastAsiaTheme="minorHAnsi" w:hAnsi="Consolas" w:cs="Consolas"/>
+          <w:color w:val="000000"/>
+          <w:sz w:val="20"/>
+          <w:szCs w:val="20"/>
+          <w:shd w:val="clear" w:color="auto" w:fill="D4D4D4"/>
+          <w:lang w:eastAsia="en-US"/>
+        </w:rPr>
+        <w:t>calculation</w:t>
+      </w:r>
+      <w:r>
+        <w:rPr>
+          <w:rFonts w:ascii="Consolas" w:eastAsiaTheme="minorHAnsi" w:hAnsi="Consolas" w:cs="Consolas"/>
+          <w:color w:val="000000"/>
+          <w:sz w:val="20"/>
+          <w:szCs w:val="20"/>
+          <w:shd w:val="clear" w:color="auto" w:fill="D4D4D4"/>
+          <w:lang w:eastAsia="en-US"/>
+        </w:rPr>
+        <w:t xml:space="preserve"> of fines</w:t>
+      </w:r>
+    </w:p>
+    <w:p>
+      <w:pPr>
+        <w:rPr>
+          <w:lang w:val="en-US"/>
+        </w:rPr>
+      </w:pPr>
+      <w:r>
+        <w:rPr>
+          <w:noProof/>
+          <w:lang w:val="en-US"/>
+        </w:rPr>
+        <w:drawing>
+          <wp:inline distT="0" distB="0" distL="0" distR="0" wp14:anchorId="33B3511C" wp14:editId="164C91C6">
+            <wp:extent cx="5731510" cy="3223895"/>
+            <wp:effectExtent l="0" t="0" r="2540" b="0"/>
+            <wp:docPr id="11" name="Picture 11" descr="Graphical user interface, text, application&#10;&#10;Description automatically generated"/>
+            <wp:cNvGraphicFramePr>
+              <a:graphicFrameLocks xmlns:a="http://schemas.openxmlformats.org/drawingml/2006/main" noChangeAspect="1"/>
+            </wp:cNvGraphicFramePr>
+            <a:graphic xmlns:a="http://schemas.openxmlformats.org/drawingml/2006/main">
+              <a:graphicData uri="http://schemas.openxmlformats.org/drawingml/2006/picture">
+                <pic:pic xmlns:pic="http://schemas.openxmlformats.org/drawingml/2006/picture">
+                  <pic:nvPicPr>
+                    <pic:cNvPr id="11" name="Untitled.png"/>
+                    <pic:cNvPicPr/>
+                  </pic:nvPicPr>
+                  <pic:blipFill>
+                    <a:blip r:embed="rId18" cstate="print">
+                      <a:extLst>
+                        <a:ext uri="{28A0092B-C50C-407E-A947-70E740481C1C}">
+                          <a14:useLocalDpi xmlns:a14="http://schemas.microsoft.com/office/drawing/2010/main" val="0"/>
+                        </a:ext>
+                      </a:extLst>
+                    </a:blip>
+                    <a:stretch>
+                      <a:fillRect/>
+                    </a:stretch>
+                  </pic:blipFill>
+                  <pic:spPr>
+                    <a:xfrm>
+                      <a:off x="0" y="0"/>
+                      <a:ext cx="5731510" cy="3223895"/>
+                    </a:xfrm>
+                    <a:prstGeom prst="rect">
+                      <a:avLst/>
+                    </a:prstGeom>
+                  </pic:spPr>
+                </pic:pic>
+              </a:graphicData>
+            </a:graphic>
+          </wp:inline>
+        </w:drawing>
+      </w:r>
+    </w:p>
+    <w:p>
+      <w:pPr>
+        <w:rPr>
+          <w:lang w:val="en-US"/>
+        </w:rPr>
+      </w:pPr>
+    </w:p>
+    <w:p>
+      <w:pPr>
+        <w:rPr>
+          <w:b/>
+          <w:bCs/>
+          <w:sz w:val="36"/>
+          <w:szCs w:val="36"/>
+          <w:lang w:val="en-US"/>
+        </w:rPr>
+      </w:pPr>
+      <w:r>
+        <w:rPr>
+          <w:b/>
+          <w:bCs/>
+          <w:sz w:val="36"/>
+          <w:szCs w:val="36"/>
+          <w:lang w:val="en-US"/>
+        </w:rPr>
+        <w:t xml:space="preserve">In </w:t>
+      </w:r>
+      <w:r>
+        <w:rPr>
+          <w:b/>
+          <w:bCs/>
+          <w:sz w:val="36"/>
+          <w:szCs w:val="36"/>
+          <w:lang w:val="en-US"/>
+        </w:rPr>
+        <w:t>conclusion, line</w:t>
+      </w:r>
+      <w:r>
+        <w:rPr>
+          <w:b/>
+          <w:bCs/>
+          <w:sz w:val="36"/>
+          <w:szCs w:val="36"/>
+          <w:lang w:val="en-US"/>
+        </w:rPr>
+        <w:t xml:space="preserve"> number 66 in Calendar.java file have some mistake</w:t>
+      </w:r>
+    </w:p>
+    <w:p>
+      <w:pPr>
+        <w:rPr>
+          <w:b/>
+          <w:bCs/>
+          <w:sz w:val="36"/>
+          <w:szCs w:val="36"/>
+          <w:lang w:val="en-US"/>
+        </w:rPr>
+      </w:pPr>
+      <w:r>
+        <w:rPr>
+          <w:b/>
+          <w:bCs/>
+          <w:sz w:val="36"/>
+          <w:szCs w:val="36"/>
+          <w:lang w:val="en-US"/>
+        </w:rPr>
+        <w:lastRenderedPageBreak/>
+        <w:t>But after the return book when user enter option for LM list of patron then show the $1.00 fine in patron o</w:t>
+      </w:r>
+      <w:r>
+        <w:rPr>
+          <w:b/>
+          <w:bCs/>
+          <w:sz w:val="36"/>
+          <w:szCs w:val="36"/>
+          <w:lang w:val="en-US"/>
+        </w:rPr>
+        <w:t>b</w:t>
+      </w:r>
+      <w:r>
+        <w:rPr>
+          <w:b/>
+          <w:bCs/>
+          <w:sz w:val="36"/>
+          <w:szCs w:val="36"/>
+          <w:lang w:val="en-US"/>
+        </w:rPr>
+        <w:t>ject list</w:t>
+      </w:r>
+    </w:p>
+    <w:p>
+      <w:pPr>
+        <w:rPr>
+          <w:b/>
+          <w:bCs/>
+          <w:sz w:val="36"/>
+          <w:szCs w:val="36"/>
+          <w:lang w:val="en-US"/>
+        </w:rPr>
+      </w:pPr>
+      <w:r>
+        <w:rPr>
+          <w:b/>
+          <w:bCs/>
+          <w:sz w:val="36"/>
+          <w:szCs w:val="36"/>
+          <w:lang w:val="en-US"/>
+        </w:rPr>
+        <w:t>Now again start debugging:</w:t>
+      </w:r>
+    </w:p>
+    <w:p>
+      <w:pPr>
+        <w:rPr>
+          <w:b/>
+          <w:bCs/>
+          <w:sz w:val="36"/>
+          <w:szCs w:val="36"/>
+          <w:lang w:val="en-US"/>
+        </w:rPr>
+      </w:pPr>
+      <w:r>
+        <w:rPr>
+          <w:b/>
+          <w:bCs/>
+          <w:noProof/>
+          <w:sz w:val="36"/>
+          <w:szCs w:val="36"/>
+          <w:lang w:val="en-US"/>
+        </w:rPr>
+        <w:drawing>
+          <wp:inline distT="0" distB="0" distL="0" distR="0" wp14:anchorId="7CCF74E9" wp14:editId="4F28D753">
+            <wp:extent cx="5731510" cy="4807585"/>
+            <wp:effectExtent l="0" t="0" r="2540" b="0"/>
+            <wp:docPr id="12" name="Picture 12" descr="Graphical user interface, text, email&#10;&#10;Description automatically generated"/>
+            <wp:cNvGraphicFramePr>
+              <a:graphicFrameLocks xmlns:a="http://schemas.openxmlformats.org/drawingml/2006/main" noChangeAspect="1"/>
+            </wp:cNvGraphicFramePr>
+            <a:graphic xmlns:a="http://schemas.openxmlformats.org/drawingml/2006/main">
+              <a:graphicData uri="http://schemas.openxmlformats.org/drawingml/2006/picture">
+                <pic:pic xmlns:pic="http://schemas.openxmlformats.org/drawingml/2006/picture">
+                  <pic:nvPicPr>
+                    <pic:cNvPr id="12" name="Capture.PNG"/>
+                    <pic:cNvPicPr/>
+                  </pic:nvPicPr>
+                  <pic:blipFill>
+                    <a:blip r:embed="rId19">
+                      <a:extLst>
+                        <a:ext uri="{28A0092B-C50C-407E-A947-70E740481C1C}">
+                          <a14:useLocalDpi xmlns:a14="http://schemas.microsoft.com/office/drawing/2010/main" val="0"/>
+                        </a:ext>
+                      </a:extLst>
+                    </a:blip>
+                    <a:stretch>
+                      <a:fillRect/>
+                    </a:stretch>
+                  </pic:blipFill>
+                  <pic:spPr>
+                    <a:xfrm>
+                      <a:off x="0" y="0"/>
+                      <a:ext cx="5731510" cy="4807585"/>
+                    </a:xfrm>
+                    <a:prstGeom prst="rect">
+                      <a:avLst/>
+                    </a:prstGeom>
+                  </pic:spPr>
+                </pic:pic>
+              </a:graphicData>
+            </a:graphic>
+          </wp:inline>
+        </w:drawing>
+      </w:r>
+    </w:p>
+    <w:p>
+      <w:pPr>
+        <w:rPr>
+          <w:b/>
+          <w:bCs/>
+          <w:sz w:val="36"/>
+          <w:szCs w:val="36"/>
+          <w:lang w:val="en-US"/>
+        </w:rPr>
+      </w:pPr>
+      <w:r>
+        <w:rPr>
+          <w:b/>
+          <w:bCs/>
+          <w:noProof/>
+          <w:sz w:val="36"/>
+          <w:szCs w:val="36"/>
+          <w:lang w:val="en-US"/>
+        </w:rPr>
+        <w:lastRenderedPageBreak/>
+        <w:drawing>
+          <wp:inline distT="0" distB="0" distL="0" distR="0" wp14:anchorId="0B7C4EAD" wp14:editId="39563685">
+            <wp:extent cx="5731510" cy="3223895"/>
+            <wp:effectExtent l="0" t="0" r="2540" b="0"/>
+            <wp:docPr id="13" name="Picture 13" descr="Graphical user interface, text, application&#10;&#10;Description automatically generated"/>
+            <wp:cNvGraphicFramePr>
+              <a:graphicFrameLocks xmlns:a="http://schemas.openxmlformats.org/drawingml/2006/main" noChangeAspect="1"/>
+            </wp:cNvGraphicFramePr>
+            <a:graphic xmlns:a="http://schemas.openxmlformats.org/drawingml/2006/main">
+              <a:graphicData uri="http://schemas.openxmlformats.org/drawingml/2006/picture">
+                <pic:pic xmlns:pic="http://schemas.openxmlformats.org/drawingml/2006/picture">
+                  <pic:nvPicPr>
+                    <pic:cNvPr id="13" name="Untitled.png"/>
+                    <pic:cNvPicPr/>
+                  </pic:nvPicPr>
+                  <pic:blipFill>
+                    <a:blip r:embed="rId20" cstate="print">
+                      <a:extLst>
+                        <a:ext uri="{28A0092B-C50C-407E-A947-70E740481C1C}">
+                          <a14:useLocalDpi xmlns:a14="http://schemas.microsoft.com/office/drawing/2010/main" val="0"/>
+                        </a:ext>
+                      </a:extLst>
+                    </a:blip>
+                    <a:stretch>
+                      <a:fillRect/>
+                    </a:stretch>
+                  </pic:blipFill>
+                  <pic:spPr>
+                    <a:xfrm>
+                      <a:off x="0" y="0"/>
+                      <a:ext cx="5731510" cy="3223895"/>
+                    </a:xfrm>
+                    <a:prstGeom prst="rect">
+                      <a:avLst/>
+                    </a:prstGeom>
+                  </pic:spPr>
+                </pic:pic>
+              </a:graphicData>
+            </a:graphic>
+          </wp:inline>
+        </w:drawing>
+      </w:r>
+    </w:p>
+    <w:p>
+      <w:pPr>
+        <w:rPr>
+          <w:b/>
+          <w:bCs/>
+          <w:sz w:val="36"/>
+          <w:szCs w:val="36"/>
+          <w:lang w:val="en-US"/>
+        </w:rPr>
+      </w:pPr>
+    </w:p>
+    <w:p>
+      <w:pPr>
+        <w:rPr>
+          <w:b/>
+          <w:bCs/>
+          <w:sz w:val="36"/>
+          <w:szCs w:val="36"/>
+          <w:lang w:val="en-US"/>
+        </w:rPr>
+      </w:pPr>
+      <w:r>
+        <w:rPr>
+          <w:b/>
+          <w:bCs/>
+          <w:sz w:val="36"/>
+          <w:szCs w:val="36"/>
+          <w:lang w:val="en-US"/>
+        </w:rPr>
+        <w:t xml:space="preserve">Above image display is that fine added in patron variable </w:t>
+      </w:r>
+      <w:proofErr w:type="spellStart"/>
+      <w:r>
+        <w:rPr>
+          <w:b/>
+          <w:bCs/>
+          <w:sz w:val="36"/>
+          <w:szCs w:val="36"/>
+          <w:lang w:val="en-US"/>
+        </w:rPr>
+        <w:t>finespayable</w:t>
+      </w:r>
+      <w:proofErr w:type="spellEnd"/>
+      <w:r>
+        <w:rPr>
+          <w:b/>
+          <w:bCs/>
+          <w:sz w:val="36"/>
+          <w:szCs w:val="36"/>
+          <w:lang w:val="en-US"/>
+        </w:rPr>
+        <w:t xml:space="preserve">  but when again display the patrol list object again called function of calculation fine in same patron variable </w:t>
+      </w:r>
+      <w:proofErr w:type="spellStart"/>
+      <w:r>
+        <w:rPr>
+          <w:b/>
+          <w:bCs/>
+          <w:sz w:val="36"/>
+          <w:szCs w:val="36"/>
+          <w:lang w:val="en-US"/>
+        </w:rPr>
+        <w:t>finespayable</w:t>
+      </w:r>
+      <w:proofErr w:type="spellEnd"/>
+      <w:r>
+        <w:rPr>
+          <w:b/>
+          <w:bCs/>
+          <w:sz w:val="36"/>
+          <w:szCs w:val="36"/>
+          <w:lang w:val="en-US"/>
+        </w:rPr>
+        <w:t xml:space="preserve">  </w:t>
+      </w:r>
+      <w:r>
+        <w:rPr>
+          <w:b/>
+          <w:bCs/>
+          <w:sz w:val="36"/>
+          <w:szCs w:val="36"/>
+          <w:lang w:val="en-US"/>
+        </w:rPr>
+        <w:t>show below image</w:t>
+      </w:r>
+      <w:r>
+        <w:rPr>
+          <w:b/>
+          <w:bCs/>
+          <w:sz w:val="36"/>
+          <w:szCs w:val="36"/>
+          <w:lang w:val="en-US"/>
+        </w:rPr>
+        <w:t xml:space="preserve"> and display the fines </w:t>
+      </w:r>
+      <w:proofErr w:type="spellStart"/>
+      <w:r>
+        <w:rPr>
+          <w:b/>
+          <w:bCs/>
+          <w:sz w:val="36"/>
+          <w:szCs w:val="36"/>
+          <w:lang w:val="en-US"/>
+        </w:rPr>
+        <w:t>owneds</w:t>
+      </w:r>
+      <w:proofErr w:type="spellEnd"/>
+      <w:r>
+        <w:rPr>
+          <w:b/>
+          <w:bCs/>
+          <w:sz w:val="36"/>
+          <w:szCs w:val="36"/>
+          <w:lang w:val="en-US"/>
+        </w:rPr>
+        <w:t xml:space="preserve"> value is $2.00 </w:t>
+      </w:r>
+      <w:proofErr w:type="spellStart"/>
+      <w:r>
+        <w:rPr>
+          <w:b/>
+          <w:bCs/>
+          <w:sz w:val="36"/>
+          <w:szCs w:val="36"/>
+          <w:lang w:val="en-US"/>
+        </w:rPr>
+        <w:t>instaed</w:t>
+      </w:r>
+      <w:proofErr w:type="spellEnd"/>
+      <w:r>
+        <w:rPr>
+          <w:b/>
+          <w:bCs/>
+          <w:sz w:val="36"/>
+          <w:szCs w:val="36"/>
+          <w:lang w:val="en-US"/>
+        </w:rPr>
+        <w:t xml:space="preserve"> of $1.00</w:t>
+      </w:r>
+    </w:p>
+    <w:p>
+      <w:pPr>
+        <w:rPr>
+          <w:b/>
+          <w:bCs/>
+          <w:sz w:val="36"/>
+          <w:szCs w:val="36"/>
+          <w:lang w:val="en-US"/>
+        </w:rPr>
+      </w:pPr>
+      <w:r>
+        <w:rPr>
+          <w:b/>
+          <w:bCs/>
+          <w:noProof/>
+          <w:sz w:val="36"/>
+          <w:szCs w:val="36"/>
+          <w:lang w:val="en-US"/>
+        </w:rPr>
+        <w:lastRenderedPageBreak/>
+        <w:drawing>
+          <wp:inline distT="0" distB="0" distL="0" distR="0" wp14:anchorId="6756577D" wp14:editId="7CB0361C">
+            <wp:extent cx="5731510" cy="4907280"/>
+            <wp:effectExtent l="0" t="0" r="2540" b="7620"/>
+            <wp:docPr id="14" name="Picture 14" descr="Graphical user interface, application&#10;&#10;Description automatically generated"/>
+            <wp:cNvGraphicFramePr>
+              <a:graphicFrameLocks xmlns:a="http://schemas.openxmlformats.org/drawingml/2006/main" noChangeAspect="1"/>
+            </wp:cNvGraphicFramePr>
+            <a:graphic xmlns:a="http://schemas.openxmlformats.org/drawingml/2006/main">
+              <a:graphicData uri="http://schemas.openxmlformats.org/drawingml/2006/picture">
+                <pic:pic xmlns:pic="http://schemas.openxmlformats.org/drawingml/2006/picture">
+                  <pic:nvPicPr>
+                    <pic:cNvPr id="14" name="Untitled.png"/>
+                    <pic:cNvPicPr/>
+                  </pic:nvPicPr>
+                  <pic:blipFill>
+                    <a:blip r:embed="rId21">
+                      <a:extLst>
+                        <a:ext uri="{28A0092B-C50C-407E-A947-70E740481C1C}">
+                          <a14:useLocalDpi xmlns:a14="http://schemas.microsoft.com/office/drawing/2010/main" val="0"/>
+                        </a:ext>
+                      </a:extLst>
+                    </a:blip>
+                    <a:stretch>
+                      <a:fillRect/>
+                    </a:stretch>
+                  </pic:blipFill>
+                  <pic:spPr>
+                    <a:xfrm>
+                      <a:off x="0" y="0"/>
+                      <a:ext cx="5731510" cy="4907280"/>
+                    </a:xfrm>
+                    <a:prstGeom prst="rect">
+                      <a:avLst/>
+                    </a:prstGeom>
+                  </pic:spPr>
+                </pic:pic>
+              </a:graphicData>
+            </a:graphic>
+          </wp:inline>
+        </w:drawing>
+      </w:r>
+    </w:p>
+    <w:p>
+      <w:pPr>
+        <w:rPr>
+          <w:b/>
+          <w:bCs/>
+          <w:sz w:val="36"/>
+          <w:szCs w:val="36"/>
+          <w:lang w:val="en-US"/>
+        </w:rPr>
+      </w:pPr>
+      <w:r>
+        <w:rPr>
+          <w:b/>
+          <w:bCs/>
+          <w:noProof/>
+          <w:sz w:val="36"/>
+          <w:szCs w:val="36"/>
+          <w:lang w:val="en-US"/>
+        </w:rPr>
+        <w:lastRenderedPageBreak/>
+        <w:drawing>
+          <wp:inline distT="0" distB="0" distL="0" distR="0" wp14:anchorId="22793C98" wp14:editId="1DDE7613">
+            <wp:extent cx="5731510" cy="3944620"/>
+            <wp:effectExtent l="0" t="0" r="2540" b="0"/>
+            <wp:docPr id="15" name="Picture 15" descr="Graphical user interface, text, application&#10;&#10;Description automatically generated"/>
+            <wp:cNvGraphicFramePr>
+              <a:graphicFrameLocks xmlns:a="http://schemas.openxmlformats.org/drawingml/2006/main" noChangeAspect="1"/>
+            </wp:cNvGraphicFramePr>
+            <a:graphic xmlns:a="http://schemas.openxmlformats.org/drawingml/2006/main">
+              <a:graphicData uri="http://schemas.openxmlformats.org/drawingml/2006/picture">
+                <pic:pic xmlns:pic="http://schemas.openxmlformats.org/drawingml/2006/picture">
+                  <pic:nvPicPr>
+                    <pic:cNvPr id="15" name="Untitled.png"/>
+                    <pic:cNvPicPr/>
+                  </pic:nvPicPr>
+                  <pic:blipFill>
+                    <a:blip r:embed="rId22">
+                      <a:extLst>
+                        <a:ext uri="{28A0092B-C50C-407E-A947-70E740481C1C}">
+                          <a14:useLocalDpi xmlns:a14="http://schemas.microsoft.com/office/drawing/2010/main" val="0"/>
+                        </a:ext>
+                      </a:extLst>
+                    </a:blip>
+                    <a:stretch>
+                      <a:fillRect/>
+                    </a:stretch>
+                  </pic:blipFill>
+                  <pic:spPr>
+                    <a:xfrm>
+                      <a:off x="0" y="0"/>
+                      <a:ext cx="5731510" cy="3944620"/>
+                    </a:xfrm>
+                    <a:prstGeom prst="rect">
+                      <a:avLst/>
+                    </a:prstGeom>
+                  </pic:spPr>
+                </pic:pic>
+              </a:graphicData>
+            </a:graphic>
+          </wp:inline>
+        </w:drawing>
+      </w:r>
+    </w:p>
+    <w:p>
+      <w:pPr>
+        <w:rPr>
+          <w:b/>
+          <w:bCs/>
+          <w:sz w:val="36"/>
+          <w:szCs w:val="36"/>
+          <w:lang w:val="en-US"/>
+        </w:rPr>
+      </w:pPr>
+      <w:r>
+        <w:rPr>
+          <w:b/>
+          <w:bCs/>
+          <w:sz w:val="36"/>
+          <w:szCs w:val="36"/>
+          <w:lang w:val="en-US"/>
+        </w:rPr>
+        <w:t xml:space="preserve">After user enter the value of book damaged again count the </w:t>
+      </w:r>
+      <w:r>
+        <w:rPr>
+          <w:b/>
+          <w:bCs/>
+          <w:sz w:val="36"/>
+          <w:szCs w:val="36"/>
+          <w:lang w:val="en-US"/>
+        </w:rPr>
+        <w:t>overdue</w:t>
+      </w:r>
+      <w:bookmarkStart w:id="4" w:name="_GoBack"/>
+      <w:bookmarkEnd w:id="4"/>
+      <w:r>
+        <w:rPr>
+          <w:b/>
+          <w:bCs/>
+          <w:sz w:val="36"/>
+          <w:szCs w:val="36"/>
+          <w:lang w:val="en-US"/>
+        </w:rPr>
+        <w:t xml:space="preserve"> loan fine value added in patron list.</w:t>
+      </w:r>
     </w:p>
     <w:p>
       <w:pPr>
@@ -2111,13 +2685,7 @@
         <w:rPr>
           <w:lang w:val="en-US"/>
         </w:rPr>
-        <w:t>For bug</w:t>
-      </w:r>
-      <w:r>
-        <w:rPr>
-          <w:lang w:val="en-US"/>
-        </w:rPr>
-        <w:t>2</w:t>
+        <w:t>For bug2</w:t>
       </w:r>
       <w:r>
         <w:rPr>
@@ -2142,6 +2710,56 @@
     </w:sectPr>
   </w:body>
 </w:document>
+</file>
+
+<file path=word/endnotes.xml><?xml version="1.0" encoding="utf-8"?>
+<w:endnotes xmlns:wpc="http://schemas.microsoft.com/office/word/2010/wordprocessingCanvas" xmlns:cx="http://schemas.microsoft.com/office/drawing/2014/chartex" xmlns:cx1="http://schemas.microsoft.com/office/drawing/2015/9/8/chartex" xmlns:cx2="http://schemas.microsoft.com/office/drawing/2015/10/21/chartex" xmlns:cx3="http://schemas.microsoft.com/office/drawing/2016/5/9/chartex" xmlns:cx4="http://schemas.microsoft.com/office/drawing/2016/5/10/chartex" xmlns:cx5="http://schemas.microsoft.com/office/drawing/2016/5/11/chartex" xmlns:cx6="http://schemas.microsoft.com/office/drawing/2016/5/12/chartex" xmlns:cx7="http://schemas.microsoft.com/office/drawing/2016/5/13/chartex" xmlns:cx8="http://schemas.microsoft.com/office/drawing/2016/5/14/chartex" xmlns:mc="http://schemas.openxmlformats.org/markup-compatibility/2006" xmlns:aink="http://schemas.microsoft.com/office/drawing/2016/ink" xmlns:am3d="http://schemas.microsoft.com/office/drawing/2017/model3d" xmlns:o="urn:schemas-microsoft-com:office:office" xmlns:r="http://schemas.openxmlformats.org/officeDocument/2006/relationships" xmlns:m="http://schemas.openxmlformats.org/officeDocument/2006/math" xmlns:v="urn:schemas-microsoft-com:vml" xmlns:wp14="http://schemas.microsoft.com/office/word/2010/wordprocessingDrawing" xmlns:wp="http://schemas.openxmlformats.org/drawingml/2006/wordprocessingDrawing" xmlns:w10="urn:schemas-microsoft-com:office:word" xmlns:w="http://schemas.openxmlformats.org/wordprocessingml/2006/main" xmlns:w14="http://schemas.microsoft.com/office/word/2010/wordml" xmlns:w15="http://schemas.microsoft.com/office/word/2012/wordml" xmlns:w16cid="http://schemas.microsoft.com/office/word/2016/wordml/cid" xmlns:w16se="http://schemas.microsoft.com/office/word/2015/wordml/symex" xmlns:wpg="http://schemas.microsoft.com/office/word/2010/wordprocessingGroup" xmlns:wpi="http://schemas.microsoft.com/office/word/2010/wordprocessingInk" xmlns:wne="http://schemas.microsoft.com/office/word/2006/wordml" xmlns:wps="http://schemas.microsoft.com/office/word/2010/wordprocessingShape" mc:Ignorable="w14 w15 w16se w16cid wp14">
+  <w:endnote w:type="separator" w:id="-1">
+    <w:p>
+      <w:pPr>
+        <w:spacing w:after="0" w:line="240" w:lineRule="auto"/>
+      </w:pPr>
+      <w:r>
+        <w:separator/>
+      </w:r>
+    </w:p>
+  </w:endnote>
+  <w:endnote w:type="continuationSeparator" w:id="0">
+    <w:p>
+      <w:pPr>
+        <w:spacing w:after="0" w:line="240" w:lineRule="auto"/>
+      </w:pPr>
+      <w:r>
+        <w:continuationSeparator/>
+      </w:r>
+    </w:p>
+  </w:endnote>
+</w:endnotes>
+</file>
+
+<file path=word/footnotes.xml><?xml version="1.0" encoding="utf-8"?>
+<w:footnotes xmlns:wpc="http://schemas.microsoft.com/office/word/2010/wordprocessingCanvas" xmlns:cx="http://schemas.microsoft.com/office/drawing/2014/chartex" xmlns:cx1="http://schemas.microsoft.com/office/drawing/2015/9/8/chartex" xmlns:cx2="http://schemas.microsoft.com/office/drawing/2015/10/21/chartex" xmlns:cx3="http://schemas.microsoft.com/office/drawing/2016/5/9/chartex" xmlns:cx4="http://schemas.microsoft.com/office/drawing/2016/5/10/chartex" xmlns:cx5="http://schemas.microsoft.com/office/drawing/2016/5/11/chartex" xmlns:cx6="http://schemas.microsoft.com/office/drawing/2016/5/12/chartex" xmlns:cx7="http://schemas.microsoft.com/office/drawing/2016/5/13/chartex" xmlns:cx8="http://schemas.microsoft.com/office/drawing/2016/5/14/chartex" xmlns:mc="http://schemas.openxmlformats.org/markup-compatibility/2006" xmlns:aink="http://schemas.microsoft.com/office/drawing/2016/ink" xmlns:am3d="http://schemas.microsoft.com/office/drawing/2017/model3d" xmlns:o="urn:schemas-microsoft-com:office:office" xmlns:r="http://schemas.openxmlformats.org/officeDocument/2006/relationships" xmlns:m="http://schemas.openxmlformats.org/officeDocument/2006/math" xmlns:v="urn:schemas-microsoft-com:vml" xmlns:wp14="http://schemas.microsoft.com/office/word/2010/wordprocessingDrawing" xmlns:wp="http://schemas.openxmlformats.org/drawingml/2006/wordprocessingDrawing" xmlns:w10="urn:schemas-microsoft-com:office:word" xmlns:w="http://schemas.openxmlformats.org/wordprocessingml/2006/main" xmlns:w14="http://schemas.microsoft.com/office/word/2010/wordml" xmlns:w15="http://schemas.microsoft.com/office/word/2012/wordml" xmlns:w16cid="http://schemas.microsoft.com/office/word/2016/wordml/cid" xmlns:w16se="http://schemas.microsoft.com/office/word/2015/wordml/symex" xmlns:wpg="http://schemas.microsoft.com/office/word/2010/wordprocessingGroup" xmlns:wpi="http://schemas.microsoft.com/office/word/2010/wordprocessingInk" xmlns:wne="http://schemas.microsoft.com/office/word/2006/wordml" xmlns:wps="http://schemas.microsoft.com/office/word/2010/wordprocessingShape" mc:Ignorable="w14 w15 w16se w16cid wp14">
+  <w:footnote w:type="separator" w:id="-1">
+    <w:p>
+      <w:pPr>
+        <w:spacing w:after="0" w:line="240" w:lineRule="auto"/>
+      </w:pPr>
+      <w:r>
+        <w:separator/>
+      </w:r>
+    </w:p>
+  </w:footnote>
+  <w:footnote w:type="continuationSeparator" w:id="0">
+    <w:p>
+      <w:pPr>
+        <w:spacing w:after="0" w:line="240" w:lineRule="auto"/>
+      </w:pPr>
+      <w:r>
+        <w:continuationSeparator/>
+      </w:r>
+    </w:p>
+  </w:footnote>
+</w:footnotes>
 </file>
 
 <file path=word/numbering.xml><?xml version="1.0" encoding="utf-8"?>
@@ -2830,6 +3448,58 @@
       <w:u w:val="single"/>
     </w:rPr>
   </w:style>
+  <w:style w:type="paragraph" w:styleId="Header">
+    <w:name w:val="header"/>
+    <w:basedOn w:val="Normal"/>
+    <w:link w:val="HeaderChar"/>
+    <w:uiPriority w:val="99"/>
+    <w:unhideWhenUsed/>
+    <w:rsid w:val="0027048D"/>
+    <w:pPr>
+      <w:tabs>
+        <w:tab w:val="center" w:pos="4513"/>
+        <w:tab w:val="right" w:pos="9026"/>
+      </w:tabs>
+      <w:spacing w:after="0" w:line="240" w:lineRule="auto"/>
+    </w:pPr>
+  </w:style>
+  <w:style w:type="character" w:customStyle="1" w:styleId="HeaderChar">
+    <w:name w:val="Header Char"/>
+    <w:basedOn w:val="DefaultParagraphFont"/>
+    <w:link w:val="Header"/>
+    <w:uiPriority w:val="99"/>
+    <w:rsid w:val="0027048D"/>
+    <w:rPr>
+      <w:rFonts w:ascii="Calibri" w:eastAsia="SimSun" w:hAnsi="Calibri"/>
+      <w:lang w:eastAsia="zh-CN"/>
+    </w:rPr>
+  </w:style>
+  <w:style w:type="paragraph" w:styleId="Footer">
+    <w:name w:val="footer"/>
+    <w:basedOn w:val="Normal"/>
+    <w:link w:val="FooterChar"/>
+    <w:uiPriority w:val="99"/>
+    <w:unhideWhenUsed/>
+    <w:rsid w:val="0027048D"/>
+    <w:pPr>
+      <w:tabs>
+        <w:tab w:val="center" w:pos="4513"/>
+        <w:tab w:val="right" w:pos="9026"/>
+      </w:tabs>
+      <w:spacing w:after="0" w:line="240" w:lineRule="auto"/>
+    </w:pPr>
+  </w:style>
+  <w:style w:type="character" w:customStyle="1" w:styleId="FooterChar">
+    <w:name w:val="Footer Char"/>
+    <w:basedOn w:val="DefaultParagraphFont"/>
+    <w:link w:val="Footer"/>
+    <w:uiPriority w:val="99"/>
+    <w:rsid w:val="0027048D"/>
+    <w:rPr>
+      <w:rFonts w:ascii="Calibri" w:eastAsia="SimSun" w:hAnsi="Calibri"/>
+      <w:lang w:eastAsia="zh-CN"/>
+    </w:rPr>
+  </w:style>
 </w:styles>
 </file>
 
@@ -3133,7 +3803,7 @@
 </file>
 
 <file path=customXml/itemProps1.xml><?xml version="1.0" encoding="utf-8"?>
-<ds:datastoreItem xmlns:ds="http://schemas.openxmlformats.org/officeDocument/2006/customXml" ds:itemID="{918C4941-9853-4AE4-83E4-E3D52EA4971F}">
+<ds:datastoreItem xmlns:ds="http://schemas.openxmlformats.org/officeDocument/2006/customXml" ds:itemID="{619486E8-B3A1-434C-83F8-F8C70588190A}">
   <ds:schemaRefs>
     <ds:schemaRef ds:uri="http://schemas.openxmlformats.org/officeDocument/2006/bibliography"/>
   </ds:schemaRefs>

</xml_diff>